<commit_message>
Manual de usuario 0.2.
</commit_message>
<xml_diff>
--- a/Docs/Manuales/SAST Manual de Usuario, Versión 0.1..docx
+++ b/Docs/Manuales/SAST Manual de Usuario, Versión 0.1..docx
@@ -50,153 +50,147 @@
           <w:spacing w:val="0"/>
           <w:sz w:val="21"/>
         </w:rPr>
-        <w:t xml:space="preserve">Sistema de </w:t>
-      </w:r>
-      <w:r>
-        <w:rPr>
-          <w:rFonts w:ascii="Helvetica Neue;Helvetica;Arial;sans-serif" w:hAnsi="Helvetica Neue;Helvetica;Arial;sans-serif"/>
-          <w:b/>
-          <w:i w:val="false"/>
-          <w:caps w:val="false"/>
-          <w:smallCaps w:val="false"/>
-          <w:color w:val="333333"/>
-          <w:spacing w:val="0"/>
-          <w:sz w:val="21"/>
-        </w:rPr>
-        <w:t>Administración</w:t>
-      </w:r>
-      <w:r>
-        <w:rPr>
-          <w:rFonts w:ascii="Helvetica Neue;Helvetica;Arial;sans-serif" w:hAnsi="Helvetica Neue;Helvetica;Arial;sans-serif"/>
-          <w:b/>
-          <w:i w:val="false"/>
-          <w:caps w:val="false"/>
-          <w:smallCaps w:val="false"/>
-          <w:color w:val="333333"/>
-          <w:spacing w:val="0"/>
-          <w:sz w:val="21"/>
-        </w:rPr>
-        <w:t xml:space="preserve"> de Servicios de TIC's</w:t>
-      </w:r>
-    </w:p>
-    <w:p>
-      <w:pPr>
-        <w:pStyle w:val="Normal"/>
-        <w:rPr/>
-      </w:pPr>
-      <w:r>
-        <w:rPr/>
-      </w:r>
-    </w:p>
-    <w:p>
-      <w:pPr>
-        <w:pStyle w:val="Normal"/>
-        <w:rPr/>
-      </w:pPr>
-      <w:r>
-        <w:rPr/>
-      </w:r>
-    </w:p>
-    <w:p>
-      <w:pPr>
-        <w:pStyle w:val="Normal"/>
-        <w:rPr/>
-      </w:pPr>
-      <w:r>
-        <w:rPr/>
-      </w:r>
-    </w:p>
-    <w:p>
-      <w:pPr>
-        <w:pStyle w:val="Normal"/>
-        <w:rPr/>
-      </w:pPr>
-      <w:r>
-        <w:rPr/>
-      </w:r>
-    </w:p>
-    <w:p>
-      <w:pPr>
-        <w:pStyle w:val="Normal"/>
-        <w:rPr/>
-      </w:pPr>
-      <w:r>
-        <w:rPr/>
-        <w:t>Versión 0.1. (Estas versiones van a cambiar regularmente, y solo es valida la ultima, por lo que se te recomienda consultarla directamente del sistema. En esta guía aprenderás donde consultarla).</w:t>
-      </w:r>
-    </w:p>
-    <w:p>
-      <w:pPr>
-        <w:pStyle w:val="Normal"/>
-        <w:rPr/>
-      </w:pPr>
-      <w:r>
-        <w:rPr/>
-      </w:r>
-    </w:p>
-    <w:p>
-      <w:pPr>
-        <w:pStyle w:val="Normal"/>
-        <w:rPr/>
-      </w:pPr>
-      <w:r>
-        <w:rPr/>
-      </w:r>
-    </w:p>
-    <w:p>
-      <w:pPr>
-        <w:pStyle w:val="Normal"/>
-        <w:rPr/>
-      </w:pPr>
-      <w:r>
-        <w:rPr/>
-        <w:t>19 de Abril del 2016.</w:t>
-      </w:r>
-    </w:p>
-    <w:p>
-      <w:pPr>
-        <w:pStyle w:val="Normal"/>
-        <w:rPr/>
-      </w:pPr>
-      <w:r>
-        <w:rPr/>
-      </w:r>
-    </w:p>
-    <w:p>
-      <w:pPr>
-        <w:pStyle w:val="Normal"/>
-        <w:rPr/>
-      </w:pPr>
-      <w:r>
-        <w:rPr/>
-      </w:r>
-    </w:p>
-    <w:p>
-      <w:pPr>
-        <w:pStyle w:val="Normal"/>
-        <w:rPr/>
-      </w:pPr>
-      <w:r>
-        <w:rPr/>
-      </w:r>
-    </w:p>
-    <w:p>
-      <w:pPr>
-        <w:pStyle w:val="Normal"/>
-        <w:rPr/>
-      </w:pPr>
-      <w:r>
-        <w:rPr/>
-      </w:r>
-    </w:p>
-    <w:p>
-      <w:pPr>
-        <w:pStyle w:val="Normal"/>
-        <w:rPr/>
-      </w:pPr>
-      <w:r>
-        <w:rPr/>
-        <w:t xml:space="preserve">El Objetivo del sistema de </w:t>
+        <w:t>Sistema de Administración de Servicios de TIC's</w:t>
+      </w:r>
+    </w:p>
+    <w:p>
+      <w:pPr>
+        <w:pStyle w:val="Normal"/>
+        <w:rPr/>
+      </w:pPr>
+      <w:r>
+        <w:rPr/>
+      </w:r>
+    </w:p>
+    <w:p>
+      <w:pPr>
+        <w:pStyle w:val="Normal"/>
+        <w:rPr/>
+      </w:pPr>
+      <w:r>
+        <w:rPr/>
+      </w:r>
+    </w:p>
+    <w:p>
+      <w:pPr>
+        <w:pStyle w:val="Normal"/>
+        <w:rPr/>
+      </w:pPr>
+      <w:r>
+        <w:rPr/>
+      </w:r>
+    </w:p>
+    <w:p>
+      <w:pPr>
+        <w:pStyle w:val="Normal"/>
+        <w:rPr/>
+      </w:pPr>
+      <w:r>
+        <w:rPr/>
+      </w:r>
+    </w:p>
+    <w:p>
+      <w:pPr>
+        <w:pStyle w:val="Normal"/>
+        <w:rPr/>
+      </w:pPr>
+      <w:r>
+        <w:rPr/>
+        <w:t>Versión 0.</w:t>
+      </w:r>
+      <w:r>
+        <w:rPr/>
+        <w:t>2</w:t>
+      </w:r>
+      <w:r>
+        <w:rPr/>
+        <w:t>. (Estas versiones van a cambiar regularmente, y solo es valida la ultima, por lo que se te recomienda consultarla directamente del sistema. En esta guía aprenderás donde consultarla).</w:t>
+      </w:r>
+    </w:p>
+    <w:p>
+      <w:pPr>
+        <w:pStyle w:val="Normal"/>
+        <w:rPr/>
+      </w:pPr>
+      <w:r>
+        <w:rPr/>
+      </w:r>
+    </w:p>
+    <w:p>
+      <w:pPr>
+        <w:pStyle w:val="Normal"/>
+        <w:rPr/>
+      </w:pPr>
+      <w:r>
+        <w:rPr/>
+      </w:r>
+    </w:p>
+    <w:p>
+      <w:pPr>
+        <w:pStyle w:val="Normal"/>
+        <w:rPr/>
+      </w:pPr>
+      <w:r>
+        <w:rPr/>
+        <w:t>20</w:t>
+      </w:r>
+      <w:r>
+        <w:rPr/>
+        <w:t xml:space="preserve"> de Abril del 2016.</w:t>
+      </w:r>
+    </w:p>
+    <w:p>
+      <w:pPr>
+        <w:pStyle w:val="Normal"/>
+        <w:rPr/>
+      </w:pPr>
+      <w:r>
+        <w:rPr/>
+      </w:r>
+    </w:p>
+    <w:p>
+      <w:pPr>
+        <w:pStyle w:val="Normal"/>
+        <w:rPr/>
+      </w:pPr>
+      <w:r>
+        <w:rPr/>
+      </w:r>
+    </w:p>
+    <w:p>
+      <w:pPr>
+        <w:pStyle w:val="Normal"/>
+        <w:rPr/>
+      </w:pPr>
+      <w:r>
+        <w:rPr/>
+      </w:r>
+    </w:p>
+    <w:p>
+      <w:pPr>
+        <w:pStyle w:val="Normal"/>
+        <w:rPr/>
+      </w:pPr>
+      <w:r>
+        <w:rPr/>
+      </w:r>
+    </w:p>
+    <w:p>
+      <w:pPr>
+        <w:pStyle w:val="Normal"/>
+        <w:rPr/>
+      </w:pPr>
+      <w:r>
+        <w:rPr/>
+        <w:t xml:space="preserve">El Objetivo del </w:t>
+      </w:r>
+      <w:r>
+        <w:rPr/>
+        <w:t>programa</w:t>
+      </w:r>
+      <w:r>
+        <w:rPr/>
+        <w:t xml:space="preserve"> </w:t>
       </w:r>
       <w:r>
         <w:rPr>
@@ -223,7 +217,35 @@
           <w:spacing w:val="0"/>
           <w:sz w:val="21"/>
         </w:rPr>
-        <w:t>(SAST de ahora en adelante) , es permitir que los usuarios reporten directamente sus requerimientos a la mesa de servicio a través de una interfase web, además de permitir a la mesa de servicio y otras áreas administrativas atender y llevar el seguimiento de estos requerimiento, y también de los reportes de incidentes, de las bitácoras de monitoreo de los diferentes sistemas y de los problemas reportados.</w:t>
+        <w:t>(SAST de ahora en adelante) , es permitir que los usuarios reporten directamente sus requerimientos a la mesa de servicio a través de una interfase web, además de permitir a la mesa de servicio y otras áreas administrativas atender y llevar el seguimiento de estos requerimiento</w:t>
+      </w:r>
+      <w:r>
+        <w:rPr>
+          <w:rFonts w:ascii="Helvetica Neue;Helvetica;Arial;sans-serif" w:hAnsi="Helvetica Neue;Helvetica;Arial;sans-serif"/>
+          <w:b w:val="false"/>
+          <w:bCs w:val="false"/>
+          <w:i w:val="false"/>
+          <w:caps w:val="false"/>
+          <w:smallCaps w:val="false"/>
+          <w:color w:val="333333"/>
+          <w:spacing w:val="0"/>
+          <w:sz w:val="21"/>
+        </w:rPr>
+        <w:t>s</w:t>
+      </w:r>
+      <w:r>
+        <w:rPr>
+          <w:rFonts w:ascii="Helvetica Neue;Helvetica;Arial;sans-serif" w:hAnsi="Helvetica Neue;Helvetica;Arial;sans-serif"/>
+          <w:b w:val="false"/>
+          <w:bCs w:val="false"/>
+          <w:i w:val="false"/>
+          <w:caps w:val="false"/>
+          <w:smallCaps w:val="false"/>
+          <w:color w:val="333333"/>
+          <w:spacing w:val="0"/>
+          <w:sz w:val="21"/>
+        </w:rPr>
+        <w:t>, y también de los reportes de incidentes, de las bitácoras de monitoreo de los diferentes sistemas y de los problemas reportados.</w:t>
       </w:r>
     </w:p>
     <w:p>
@@ -281,6 +303,42 @@
       <w:pPr>
         <w:pStyle w:val="Normal"/>
         <w:rPr>
+          <w:rFonts w:ascii="Helvetica Neue;Helvetica;Arial;sans-serif" w:hAnsi="Helvetica Neue;Helvetica;Arial;sans-serif"/>
+          <w:b/>
+          <w:b/>
+          <w:bCs/>
+          <w:i w:val="false"/>
+          <w:i w:val="false"/>
+          <w:caps w:val="false"/>
+          <w:smallCaps w:val="false"/>
+          <w:color w:val="6600FF"/>
+          <w:spacing w:val="0"/>
+          <w:sz w:val="24"/>
+          <w:szCs w:val="24"/>
+        </w:rPr>
+      </w:pPr>
+      <w:r>
+        <w:rPr>
+          <w:rFonts w:ascii="Helvetica Neue;Helvetica;Arial;sans-serif" w:hAnsi="Helvetica Neue;Helvetica;Arial;sans-serif"/>
+          <w:b/>
+          <w:bCs/>
+          <w:i w:val="false"/>
+          <w:caps w:val="false"/>
+          <w:smallCaps w:val="false"/>
+          <w:color w:val="6600FF"/>
+          <w:spacing w:val="0"/>
+          <w:sz w:val="24"/>
+          <w:szCs w:val="24"/>
+        </w:rPr>
+      </w:r>
+      <w:r>
+        <w:br w:type="page"/>
+      </w:r>
+    </w:p>
+    <w:p>
+      <w:pPr>
+        <w:pStyle w:val="Normal"/>
+        <w:rPr>
           <w:b/>
           <w:b/>
           <w:bCs/>
@@ -381,7 +439,21 @@
           <w:spacing w:val="0"/>
           <w:sz w:val="21"/>
         </w:rPr>
-        <w:t xml:space="preserve">Para ingresar al sistema, debes en tu computadora que este dentro de la red del instituto, abrir algún navegador (o browser), puede ser Chrome, FireFox u Opera, se recomienda Chrome. </w:t>
+        <w:t xml:space="preserve">Para ingresar al sistema, debes abrir algún navegador (o browser), puede ser Chrome, FireFox u Opera, se recomienda Chrome. </w:t>
+      </w:r>
+      <w:r>
+        <w:rPr>
+          <w:rFonts w:ascii="Helvetica Neue;Helvetica;Arial;sans-serif" w:hAnsi="Helvetica Neue;Helvetica;Arial;sans-serif"/>
+          <w:b w:val="false"/>
+          <w:bCs w:val="false"/>
+          <w:i w:val="false"/>
+          <w:caps w:val="false"/>
+          <w:smallCaps w:val="false"/>
+          <w:color w:val="333333"/>
+          <w:spacing w:val="0"/>
+          <w:sz w:val="21"/>
+        </w:rPr>
+        <w:t>En caso de no tener ninguno de estos, puedes intentar usar Internet Explorer como última opción.</w:t>
       </w:r>
     </w:p>
     <w:p>
@@ -448,25 +520,16 @@
       </w:pPr>
       <w:r>
         <w:rPr/>
-      </w:r>
-    </w:p>
-    <w:p>
-      <w:pPr>
-        <w:pStyle w:val="Normal"/>
-        <w:rPr/>
-      </w:pPr>
-      <w:r>
-        <w:rPr/>
         <w:drawing>
-          <wp:anchor behindDoc="0" distT="0" distB="0" distL="0" distR="0" simplePos="0" locked="0" layoutInCell="1" allowOverlap="1" relativeHeight="3">
+          <wp:anchor behindDoc="0" distT="0" distB="0" distL="0" distR="0" simplePos="0" locked="0" layoutInCell="1" allowOverlap="1" relativeHeight="4">
             <wp:simplePos x="0" y="0"/>
             <wp:positionH relativeFrom="column">
-              <wp:align>center</wp:align>
+              <wp:posOffset>1192530</wp:posOffset>
             </wp:positionH>
             <wp:positionV relativeFrom="paragraph">
-              <wp:align>top</wp:align>
+              <wp:posOffset>173990</wp:posOffset>
             </wp:positionV>
-            <wp:extent cx="3371850" cy="2041525"/>
+            <wp:extent cx="3628390" cy="2926080"/>
             <wp:effectExtent l="0" t="0" r="0" b="0"/>
             <wp:wrapSquare wrapText="largest"/>
             <wp:docPr id="1" name="Image1" descr=""/>
@@ -491,7 +554,7 @@
                   <pic:spPr bwMode="auto">
                     <a:xfrm>
                       <a:off x="0" y="0"/>
-                      <a:ext cx="3371850" cy="2041525"/>
+                      <a:ext cx="3628390" cy="2926080"/>
                     </a:xfrm>
                     <a:prstGeom prst="rect">
                       <a:avLst/>
@@ -619,64 +682,77 @@
       </w:pPr>
       <w:r>
         <w:rPr/>
-        <w:t>En el campo de “Usuario” es necesario que tecleen su RFC, en mayusculas y sin homoclave (solo hasta la fecha de nacimiento, son 10 caracteres).</w:t>
-      </w:r>
-    </w:p>
-    <w:p>
-      <w:pPr>
-        <w:pStyle w:val="Normal"/>
-        <w:rPr/>
-      </w:pPr>
-      <w:r>
-        <w:rPr/>
-        <w:t>En el campo de “Contraseña” deben teclar su … contraseña (cuiden en poner las mayusculas y minúsculas que declararon al guardarla).</w:t>
-      </w:r>
-    </w:p>
-    <w:p>
-      <w:pPr>
-        <w:pStyle w:val="Normal"/>
-        <w:rPr/>
-      </w:pPr>
-      <w:r>
-        <w:rPr/>
-      </w:r>
-    </w:p>
-    <w:p>
-      <w:pPr>
-        <w:pStyle w:val="Normal"/>
-        <w:rPr/>
-      </w:pPr>
-      <w:r>
-        <w:rPr/>
-        <w:t>Se recomienda por seguridad no usar la función de “Recordar contraseña” a menos de que estén seguros de que nadie más que ustedes utiliza esta computadora. Como con cualquier contraseña, si alguien hace mal uso de ella, ustedes podrían verse involucrados.</w:t>
-      </w:r>
-    </w:p>
-    <w:p>
-      <w:pPr>
-        <w:pStyle w:val="Normal"/>
-        <w:rPr/>
-      </w:pPr>
-      <w:r>
-        <w:rPr/>
-      </w:r>
-    </w:p>
-    <w:p>
-      <w:pPr>
-        <w:pStyle w:val="Normal"/>
-        <w:rPr/>
-      </w:pPr>
-      <w:r>
-        <w:rPr/>
-      </w:r>
-    </w:p>
-    <w:p>
-      <w:pPr>
-        <w:pStyle w:val="Normal"/>
-        <w:rPr/>
-      </w:pPr>
-      <w:r>
-        <w:rPr/>
-        <w:t>Si todo va bien, deben ver una pantalla similar a la siguiente:</w:t>
+      </w:r>
+    </w:p>
+    <w:p>
+      <w:pPr>
+        <w:pStyle w:val="Normal"/>
+        <w:rPr/>
+      </w:pPr>
+      <w:r>
+        <w:rPr/>
+      </w:r>
+    </w:p>
+    <w:p>
+      <w:pPr>
+        <w:pStyle w:val="Normal"/>
+        <w:rPr/>
+      </w:pPr>
+      <w:r>
+        <w:rPr/>
+      </w:r>
+    </w:p>
+    <w:p>
+      <w:pPr>
+        <w:pStyle w:val="Normal"/>
+        <w:rPr/>
+      </w:pPr>
+      <w:r>
+        <w:rPr/>
+      </w:r>
+    </w:p>
+    <w:p>
+      <w:pPr>
+        <w:pStyle w:val="Normal"/>
+        <w:rPr/>
+      </w:pPr>
+      <w:r>
+        <w:rPr/>
+      </w:r>
+    </w:p>
+    <w:p>
+      <w:pPr>
+        <w:pStyle w:val="Normal"/>
+        <w:rPr/>
+      </w:pPr>
+      <w:r>
+        <w:rPr/>
+      </w:r>
+    </w:p>
+    <w:p>
+      <w:pPr>
+        <w:pStyle w:val="Normal"/>
+        <w:rPr/>
+      </w:pPr>
+      <w:r>
+        <w:rPr/>
+        <w:t>Al seleccionar “</w:t>
+      </w:r>
+      <w:r>
+        <w:rPr>
+          <w:rFonts w:eastAsia="Droid Sans Fallback" w:cs="FreeSans"/>
+          <w:b/>
+          <w:bCs/>
+          <w:color w:val="669933"/>
+          <w:sz w:val="24"/>
+          <w:szCs w:val="24"/>
+          <w:lang w:val="es-MX" w:eastAsia="zh-CN" w:bidi="hi-IN"/>
+        </w:rPr>
+        <w:t>Entrar</w:t>
+      </w:r>
+      <w:r>
+        <w:rPr/>
+        <w:t>”, aparece la siguiente pantalla:</w:t>
       </w:r>
     </w:p>
     <w:p>
@@ -696,7 +772,7 @@
       <w:r>
         <w:rPr/>
         <w:drawing>
-          <wp:anchor behindDoc="0" distT="0" distB="0" distL="0" distR="0" simplePos="0" locked="0" layoutInCell="1" allowOverlap="1" relativeHeight="2">
+          <wp:anchor behindDoc="0" distT="0" distB="0" distL="0" distR="0" simplePos="0" locked="0" layoutInCell="1" allowOverlap="1" relativeHeight="5">
             <wp:simplePos x="0" y="0"/>
             <wp:positionH relativeFrom="column">
               <wp:align>center</wp:align>
@@ -704,10 +780,10 @@
             <wp:positionV relativeFrom="paragraph">
               <wp:align>top</wp:align>
             </wp:positionV>
-            <wp:extent cx="4076065" cy="3287395"/>
+            <wp:extent cx="3712210" cy="2994025"/>
             <wp:effectExtent l="0" t="0" r="0" b="0"/>
             <wp:wrapSquare wrapText="largest"/>
-            <wp:docPr id="2" name="Image2" descr=""/>
+            <wp:docPr id="2" name="Image4" descr=""/>
             <wp:cNvGraphicFramePr>
               <a:graphicFrameLocks xmlns:a="http://schemas.openxmlformats.org/drawingml/2006/main" noChangeAspect="1"/>
             </wp:cNvGraphicFramePr>
@@ -715,7 +791,7 @@
               <a:graphicData uri="http://schemas.openxmlformats.org/drawingml/2006/picture">
                 <pic:pic xmlns:pic="http://schemas.openxmlformats.org/drawingml/2006/picture">
                   <pic:nvPicPr>
-                    <pic:cNvPr id="2" name="Image2" descr=""/>
+                    <pic:cNvPr id="2" name="Image4" descr=""/>
                     <pic:cNvPicPr>
                       <a:picLocks noChangeAspect="1" noChangeArrowheads="1"/>
                     </pic:cNvPicPr>
@@ -729,7 +805,7 @@
                   <pic:spPr bwMode="auto">
                     <a:xfrm>
                       <a:off x="0" y="0"/>
-                      <a:ext cx="4076065" cy="3287395"/>
+                      <a:ext cx="3712210" cy="2994025"/>
                     </a:xfrm>
                     <a:prstGeom prst="rect">
                       <a:avLst/>
@@ -875,6 +951,262 @@
       </w:pPr>
       <w:r>
         <w:rPr/>
+        <w:t>En el campo de “Usuario” es necesario que tecleen su RFC, en mayúsculas y sin homoclave (solo hasta la fecha de nacimiento, son 10 caracteres).</w:t>
+      </w:r>
+    </w:p>
+    <w:p>
+      <w:pPr>
+        <w:pStyle w:val="Normal"/>
+        <w:rPr/>
+      </w:pPr>
+      <w:r>
+        <w:rPr/>
+        <w:t>En el campo de “Contraseña” deben teclar su … contraseña (cuiden en poner las mayusculas y minúsculas que declararon al guardarla).</w:t>
+      </w:r>
+    </w:p>
+    <w:p>
+      <w:pPr>
+        <w:pStyle w:val="Normal"/>
+        <w:rPr/>
+      </w:pPr>
+      <w:r>
+        <w:rPr/>
+      </w:r>
+    </w:p>
+    <w:p>
+      <w:pPr>
+        <w:pStyle w:val="Normal"/>
+        <w:rPr/>
+      </w:pPr>
+      <w:r>
+        <w:rPr/>
+        <w:t>Se recomienda por seguridad no usar la función de “Recordar contraseña” a menos de que estén seguros de que nadie más que ustedes utiliza esta computadora. Como con cualquier contraseña, si alguien hace mal uso de ella, ustedes podrían verse involucrados.</w:t>
+      </w:r>
+    </w:p>
+    <w:p>
+      <w:pPr>
+        <w:pStyle w:val="Normal"/>
+        <w:rPr/>
+      </w:pPr>
+      <w:r>
+        <w:rPr/>
+      </w:r>
+    </w:p>
+    <w:p>
+      <w:pPr>
+        <w:pStyle w:val="Normal"/>
+        <w:rPr/>
+      </w:pPr>
+      <w:r>
+        <w:rPr/>
+      </w:r>
+    </w:p>
+    <w:p>
+      <w:pPr>
+        <w:pStyle w:val="Normal"/>
+        <w:rPr/>
+      </w:pPr>
+      <w:r>
+        <w:rPr/>
+        <w:t>Si todo va bien, deben ver una pantalla similar a la siguiente:</w:t>
+      </w:r>
+    </w:p>
+    <w:p>
+      <w:pPr>
+        <w:pStyle w:val="Normal"/>
+        <w:rPr/>
+      </w:pPr>
+      <w:r>
+        <w:rPr/>
+      </w:r>
+    </w:p>
+    <w:p>
+      <w:pPr>
+        <w:pStyle w:val="Normal"/>
+        <w:rPr/>
+      </w:pPr>
+      <w:r>
+        <w:rPr/>
+        <w:drawing>
+          <wp:anchor behindDoc="0" distT="0" distB="0" distL="0" distR="0" simplePos="0" locked="0" layoutInCell="1" allowOverlap="1" relativeHeight="3">
+            <wp:simplePos x="0" y="0"/>
+            <wp:positionH relativeFrom="column">
+              <wp:align>center</wp:align>
+            </wp:positionH>
+            <wp:positionV relativeFrom="paragraph">
+              <wp:align>top</wp:align>
+            </wp:positionV>
+            <wp:extent cx="4271645" cy="3444875"/>
+            <wp:effectExtent l="0" t="0" r="0" b="0"/>
+            <wp:wrapSquare wrapText="largest"/>
+            <wp:docPr id="3" name="Image2" descr=""/>
+            <wp:cNvGraphicFramePr>
+              <a:graphicFrameLocks xmlns:a="http://schemas.openxmlformats.org/drawingml/2006/main" noChangeAspect="1"/>
+            </wp:cNvGraphicFramePr>
+            <a:graphic xmlns:a="http://schemas.openxmlformats.org/drawingml/2006/main">
+              <a:graphicData uri="http://schemas.openxmlformats.org/drawingml/2006/picture">
+                <pic:pic xmlns:pic="http://schemas.openxmlformats.org/drawingml/2006/picture">
+                  <pic:nvPicPr>
+                    <pic:cNvPr id="3" name="Image2" descr=""/>
+                    <pic:cNvPicPr>
+                      <a:picLocks noChangeAspect="1" noChangeArrowheads="1"/>
+                    </pic:cNvPicPr>
+                  </pic:nvPicPr>
+                  <pic:blipFill>
+                    <a:blip r:embed="rId4"/>
+                    <a:stretch>
+                      <a:fillRect/>
+                    </a:stretch>
+                  </pic:blipFill>
+                  <pic:spPr bwMode="auto">
+                    <a:xfrm>
+                      <a:off x="0" y="0"/>
+                      <a:ext cx="4271645" cy="3444875"/>
+                    </a:xfrm>
+                    <a:prstGeom prst="rect">
+                      <a:avLst/>
+                    </a:prstGeom>
+                  </pic:spPr>
+                </pic:pic>
+              </a:graphicData>
+            </a:graphic>
+          </wp:anchor>
+        </w:drawing>
+      </w:r>
+    </w:p>
+    <w:p>
+      <w:pPr>
+        <w:pStyle w:val="Normal"/>
+        <w:rPr/>
+      </w:pPr>
+      <w:r>
+        <w:rPr/>
+      </w:r>
+    </w:p>
+    <w:p>
+      <w:pPr>
+        <w:pStyle w:val="Normal"/>
+        <w:rPr/>
+      </w:pPr>
+      <w:r>
+        <w:rPr/>
+      </w:r>
+    </w:p>
+    <w:p>
+      <w:pPr>
+        <w:pStyle w:val="Normal"/>
+        <w:rPr/>
+      </w:pPr>
+      <w:r>
+        <w:rPr/>
+      </w:r>
+    </w:p>
+    <w:p>
+      <w:pPr>
+        <w:pStyle w:val="Normal"/>
+        <w:rPr/>
+      </w:pPr>
+      <w:r>
+        <w:rPr/>
+      </w:r>
+    </w:p>
+    <w:p>
+      <w:pPr>
+        <w:pStyle w:val="Normal"/>
+        <w:rPr/>
+      </w:pPr>
+      <w:r>
+        <w:rPr/>
+      </w:r>
+    </w:p>
+    <w:p>
+      <w:pPr>
+        <w:pStyle w:val="Normal"/>
+        <w:rPr/>
+      </w:pPr>
+      <w:r>
+        <w:rPr/>
+      </w:r>
+    </w:p>
+    <w:p>
+      <w:pPr>
+        <w:pStyle w:val="Normal"/>
+        <w:rPr/>
+      </w:pPr>
+      <w:r>
+        <w:rPr/>
+      </w:r>
+    </w:p>
+    <w:p>
+      <w:pPr>
+        <w:pStyle w:val="Normal"/>
+        <w:rPr/>
+      </w:pPr>
+      <w:r>
+        <w:rPr/>
+      </w:r>
+    </w:p>
+    <w:p>
+      <w:pPr>
+        <w:pStyle w:val="Normal"/>
+        <w:rPr/>
+      </w:pPr>
+      <w:r>
+        <w:rPr/>
+      </w:r>
+    </w:p>
+    <w:p>
+      <w:pPr>
+        <w:pStyle w:val="Normal"/>
+        <w:rPr/>
+      </w:pPr>
+      <w:r>
+        <w:rPr/>
+      </w:r>
+    </w:p>
+    <w:p>
+      <w:pPr>
+        <w:pStyle w:val="Normal"/>
+        <w:rPr/>
+      </w:pPr>
+      <w:r>
+        <w:rPr/>
+      </w:r>
+    </w:p>
+    <w:p>
+      <w:pPr>
+        <w:pStyle w:val="Normal"/>
+        <w:rPr/>
+      </w:pPr>
+      <w:r>
+        <w:rPr/>
+      </w:r>
+    </w:p>
+    <w:p>
+      <w:pPr>
+        <w:pStyle w:val="Normal"/>
+        <w:rPr/>
+      </w:pPr>
+      <w:r>
+        <w:rPr/>
+      </w:r>
+    </w:p>
+    <w:p>
+      <w:pPr>
+        <w:pStyle w:val="Normal"/>
+        <w:rPr/>
+      </w:pPr>
+      <w:r>
+        <w:rPr/>
+      </w:r>
+    </w:p>
+    <w:p>
+      <w:pPr>
+        <w:pStyle w:val="Normal"/>
+        <w:rPr/>
+      </w:pPr>
+      <w:r>
+        <w:rPr/>
       </w:r>
     </w:p>
     <w:p>
@@ -1139,7 +1471,7 @@
       <w:r>
         <w:rPr/>
         <w:drawing>
-          <wp:anchor behindDoc="0" distT="0" distB="0" distL="0" distR="0" simplePos="0" locked="0" layoutInCell="1" allowOverlap="1" relativeHeight="4">
+          <wp:anchor behindDoc="0" distT="0" distB="0" distL="0" distR="0" simplePos="0" locked="0" layoutInCell="1" allowOverlap="1" relativeHeight="2">
             <wp:simplePos x="0" y="0"/>
             <wp:positionH relativeFrom="column">
               <wp:align>center</wp:align>
@@ -1150,7 +1482,7 @@
             <wp:extent cx="3979545" cy="3209290"/>
             <wp:effectExtent l="0" t="0" r="0" b="0"/>
             <wp:wrapSquare wrapText="largest"/>
-            <wp:docPr id="3" name="Image3" descr=""/>
+            <wp:docPr id="4" name="Image3" descr=""/>
             <wp:cNvGraphicFramePr>
               <a:graphicFrameLocks xmlns:a="http://schemas.openxmlformats.org/drawingml/2006/main" noChangeAspect="1"/>
             </wp:cNvGraphicFramePr>
@@ -1158,13 +1490,13 @@
               <a:graphicData uri="http://schemas.openxmlformats.org/drawingml/2006/picture">
                 <pic:pic xmlns:pic="http://schemas.openxmlformats.org/drawingml/2006/picture">
                   <pic:nvPicPr>
-                    <pic:cNvPr id="3" name="Image3" descr=""/>
+                    <pic:cNvPr id="4" name="Image3" descr=""/>
                     <pic:cNvPicPr>
                       <a:picLocks noChangeAspect="1" noChangeArrowheads="1"/>
                     </pic:cNvPicPr>
                   </pic:nvPicPr>
                   <pic:blipFill>
-                    <a:blip r:embed="rId4"/>
+                    <a:blip r:embed="rId5"/>
                     <a:stretch>
                       <a:fillRect/>
                     </a:stretch>
@@ -1374,6 +1706,1762 @@
       <w:r>
         <w:rPr/>
         <w:t>Con esto, quedará concluido el seguimiento a tu reporte de incidente.</w:t>
+      </w:r>
+      <w:r>
+        <w:br w:type="page"/>
+      </w:r>
+    </w:p>
+    <w:p>
+      <w:pPr>
+        <w:pStyle w:val="Normal"/>
+        <w:rPr/>
+      </w:pPr>
+      <w:r>
+        <w:rPr>
+          <w:rFonts w:eastAsia="Droid Sans Fallback" w:cs="FreeSans" w:ascii="Helvetica Neue;Helvetica;Arial;sans-serif" w:hAnsi="Helvetica Neue;Helvetica;Arial;sans-serif"/>
+          <w:b/>
+          <w:bCs/>
+          <w:i w:val="false"/>
+          <w:caps w:val="false"/>
+          <w:smallCaps w:val="false"/>
+          <w:color w:val="6600FF"/>
+          <w:spacing w:val="0"/>
+          <w:sz w:val="24"/>
+          <w:szCs w:val="24"/>
+          <w:lang w:val="es-MX" w:eastAsia="zh-CN" w:bidi="hi-IN"/>
+        </w:rPr>
+        <w:t>Técnicos y Gestores de MS.</w:t>
+      </w:r>
+    </w:p>
+    <w:p>
+      <w:pPr>
+        <w:pStyle w:val="Normal"/>
+        <w:rPr/>
+      </w:pPr>
+      <w:r>
+        <w:rPr>
+          <w:rFonts w:eastAsia="Droid Sans Fallback" w:cs="FreeSans" w:ascii="Helvetica Neue;Helvetica;Arial;sans-serif" w:hAnsi="Helvetica Neue;Helvetica;Arial;sans-serif"/>
+          <w:b/>
+          <w:bCs/>
+          <w:i w:val="false"/>
+          <w:caps w:val="false"/>
+          <w:smallCaps w:val="false"/>
+          <w:color w:val="6600FF"/>
+          <w:spacing w:val="0"/>
+          <w:sz w:val="24"/>
+          <w:szCs w:val="24"/>
+          <w:lang w:val="es-MX" w:eastAsia="zh-CN" w:bidi="hi-IN"/>
+        </w:rPr>
+        <w:t>Capturar un incidente.</w:t>
+      </w:r>
+    </w:p>
+    <w:p>
+      <w:pPr>
+        <w:pStyle w:val="Normal"/>
+        <w:rPr>
+          <w:rFonts w:ascii="Helvetica Neue;Helvetica;Arial;sans-serif" w:hAnsi="Helvetica Neue;Helvetica;Arial;sans-serif" w:eastAsia="Droid Sans Fallback" w:cs="FreeSans"/>
+          <w:b/>
+          <w:b/>
+          <w:bCs/>
+          <w:i w:val="false"/>
+          <w:i w:val="false"/>
+          <w:caps w:val="false"/>
+          <w:smallCaps w:val="false"/>
+          <w:color w:val="6600FF"/>
+          <w:spacing w:val="0"/>
+          <w:sz w:val="24"/>
+          <w:szCs w:val="24"/>
+          <w:lang w:val="es-MX" w:eastAsia="zh-CN" w:bidi="hi-IN"/>
+        </w:rPr>
+      </w:pPr>
+      <w:r>
+        <w:rPr>
+          <w:rFonts w:eastAsia="Droid Sans Fallback" w:cs="FreeSans" w:ascii="Helvetica Neue;Helvetica;Arial;sans-serif" w:hAnsi="Helvetica Neue;Helvetica;Arial;sans-serif"/>
+          <w:b/>
+          <w:bCs/>
+          <w:i w:val="false"/>
+          <w:caps w:val="false"/>
+          <w:smallCaps w:val="false"/>
+          <w:color w:val="6600FF"/>
+          <w:spacing w:val="0"/>
+          <w:sz w:val="24"/>
+          <w:szCs w:val="24"/>
+          <w:lang w:val="es-MX" w:eastAsia="zh-CN" w:bidi="hi-IN"/>
+        </w:rPr>
+      </w:r>
+    </w:p>
+    <w:p>
+      <w:pPr>
+        <w:pStyle w:val="Normal"/>
+        <w:rPr>
+          <w:rFonts w:ascii="Helvetica Neue;Helvetica;Arial;sans-serif" w:hAnsi="Helvetica Neue;Helvetica;Arial;sans-serif" w:eastAsia="Droid Sans Fallback" w:cs="FreeSans"/>
+          <w:b/>
+          <w:b/>
+          <w:bCs/>
+          <w:i w:val="false"/>
+          <w:i w:val="false"/>
+          <w:caps w:val="false"/>
+          <w:smallCaps w:val="false"/>
+          <w:color w:val="6600FF"/>
+          <w:spacing w:val="0"/>
+          <w:sz w:val="24"/>
+          <w:szCs w:val="24"/>
+          <w:lang w:val="es-MX" w:eastAsia="zh-CN" w:bidi="hi-IN"/>
+        </w:rPr>
+      </w:pPr>
+      <w:r>
+        <w:rPr>
+          <w:rFonts w:eastAsia="Droid Sans Fallback" w:cs="FreeSans" w:ascii="Helvetica Neue;Helvetica;Arial;sans-serif" w:hAnsi="Helvetica Neue;Helvetica;Arial;sans-serif"/>
+          <w:b/>
+          <w:bCs/>
+          <w:i w:val="false"/>
+          <w:caps w:val="false"/>
+          <w:smallCaps w:val="false"/>
+          <w:color w:val="6600FF"/>
+          <w:spacing w:val="0"/>
+          <w:sz w:val="24"/>
+          <w:szCs w:val="24"/>
+          <w:lang w:val="es-MX" w:eastAsia="zh-CN" w:bidi="hi-IN"/>
+        </w:rPr>
+      </w:r>
+    </w:p>
+    <w:p>
+      <w:pPr>
+        <w:pStyle w:val="Normal"/>
+        <w:rPr/>
+      </w:pPr>
+      <w:r>
+        <w:rPr/>
+        <w:t>Cuando en el área de MS se recibe una llamada para reportar un incidente, el técnico/Gestor debe ingresar al sistema (parte inicial de este manual) y entrar en la opción: “</w:t>
+      </w:r>
+      <w:r>
+        <w:rPr>
+          <w:rFonts w:eastAsia="Droid Sans Fallback" w:cs="FreeSans"/>
+          <w:b/>
+          <w:bCs/>
+          <w:color w:val="669933"/>
+          <w:sz w:val="24"/>
+          <w:szCs w:val="24"/>
+          <w:lang w:val="es-MX" w:eastAsia="zh-CN" w:bidi="hi-IN"/>
+        </w:rPr>
+        <w:t>Incidentes</w:t>
+      </w:r>
+      <w:r>
+        <w:rPr/>
+        <w:t>”, y entonces verá esta pantalla:</w:t>
+      </w:r>
+    </w:p>
+    <w:p>
+      <w:pPr>
+        <w:pStyle w:val="Normal"/>
+        <w:rPr/>
+      </w:pPr>
+      <w:r>
+        <w:rPr/>
+      </w:r>
+    </w:p>
+    <w:p>
+      <w:pPr>
+        <w:pStyle w:val="Normal"/>
+        <w:rPr/>
+      </w:pPr>
+      <w:r>
+        <w:rPr/>
+        <w:drawing>
+          <wp:anchor behindDoc="0" distT="0" distB="0" distL="0" distR="0" simplePos="0" locked="0" layoutInCell="1" allowOverlap="1" relativeHeight="6">
+            <wp:simplePos x="0" y="0"/>
+            <wp:positionH relativeFrom="column">
+              <wp:align>center</wp:align>
+            </wp:positionH>
+            <wp:positionV relativeFrom="paragraph">
+              <wp:align>top</wp:align>
+            </wp:positionV>
+            <wp:extent cx="4488815" cy="3620135"/>
+            <wp:effectExtent l="0" t="0" r="0" b="0"/>
+            <wp:wrapSquare wrapText="largest"/>
+            <wp:docPr id="5" name="Image5" descr=""/>
+            <wp:cNvGraphicFramePr>
+              <a:graphicFrameLocks xmlns:a="http://schemas.openxmlformats.org/drawingml/2006/main" noChangeAspect="1"/>
+            </wp:cNvGraphicFramePr>
+            <a:graphic xmlns:a="http://schemas.openxmlformats.org/drawingml/2006/main">
+              <a:graphicData uri="http://schemas.openxmlformats.org/drawingml/2006/picture">
+                <pic:pic xmlns:pic="http://schemas.openxmlformats.org/drawingml/2006/picture">
+                  <pic:nvPicPr>
+                    <pic:cNvPr id="5" name="Image5" descr=""/>
+                    <pic:cNvPicPr>
+                      <a:picLocks noChangeAspect="1" noChangeArrowheads="1"/>
+                    </pic:cNvPicPr>
+                  </pic:nvPicPr>
+                  <pic:blipFill>
+                    <a:blip r:embed="rId6"/>
+                    <a:stretch>
+                      <a:fillRect/>
+                    </a:stretch>
+                  </pic:blipFill>
+                  <pic:spPr bwMode="auto">
+                    <a:xfrm>
+                      <a:off x="0" y="0"/>
+                      <a:ext cx="4488815" cy="3620135"/>
+                    </a:xfrm>
+                    <a:prstGeom prst="rect">
+                      <a:avLst/>
+                    </a:prstGeom>
+                  </pic:spPr>
+                </pic:pic>
+              </a:graphicData>
+            </a:graphic>
+          </wp:anchor>
+        </w:drawing>
+      </w:r>
+    </w:p>
+    <w:p>
+      <w:pPr>
+        <w:pStyle w:val="Normal"/>
+        <w:rPr/>
+      </w:pPr>
+      <w:r>
+        <w:rPr/>
+      </w:r>
+    </w:p>
+    <w:p>
+      <w:pPr>
+        <w:pStyle w:val="Normal"/>
+        <w:rPr/>
+      </w:pPr>
+      <w:r>
+        <w:rPr/>
+      </w:r>
+    </w:p>
+    <w:p>
+      <w:pPr>
+        <w:pStyle w:val="Normal"/>
+        <w:rPr/>
+      </w:pPr>
+      <w:r>
+        <w:rPr/>
+      </w:r>
+    </w:p>
+    <w:p>
+      <w:pPr>
+        <w:pStyle w:val="Normal"/>
+        <w:rPr/>
+      </w:pPr>
+      <w:r>
+        <w:rPr/>
+      </w:r>
+    </w:p>
+    <w:p>
+      <w:pPr>
+        <w:pStyle w:val="Normal"/>
+        <w:rPr/>
+      </w:pPr>
+      <w:r>
+        <w:rPr/>
+      </w:r>
+    </w:p>
+    <w:p>
+      <w:pPr>
+        <w:pStyle w:val="Normal"/>
+        <w:rPr/>
+      </w:pPr>
+      <w:r>
+        <w:rPr/>
+      </w:r>
+    </w:p>
+    <w:p>
+      <w:pPr>
+        <w:pStyle w:val="Normal"/>
+        <w:rPr/>
+      </w:pPr>
+      <w:r>
+        <w:rPr/>
+      </w:r>
+    </w:p>
+    <w:p>
+      <w:pPr>
+        <w:pStyle w:val="Normal"/>
+        <w:rPr/>
+      </w:pPr>
+      <w:r>
+        <w:rPr/>
+      </w:r>
+    </w:p>
+    <w:p>
+      <w:pPr>
+        <w:pStyle w:val="Normal"/>
+        <w:rPr/>
+      </w:pPr>
+      <w:r>
+        <w:rPr/>
+      </w:r>
+    </w:p>
+    <w:p>
+      <w:pPr>
+        <w:pStyle w:val="Normal"/>
+        <w:rPr/>
+      </w:pPr>
+      <w:r>
+        <w:rPr/>
+      </w:r>
+    </w:p>
+    <w:p>
+      <w:pPr>
+        <w:pStyle w:val="Normal"/>
+        <w:rPr/>
+      </w:pPr>
+      <w:r>
+        <w:rPr/>
+      </w:r>
+    </w:p>
+    <w:p>
+      <w:pPr>
+        <w:pStyle w:val="Normal"/>
+        <w:rPr/>
+      </w:pPr>
+      <w:r>
+        <w:rPr/>
+      </w:r>
+    </w:p>
+    <w:p>
+      <w:pPr>
+        <w:pStyle w:val="Normal"/>
+        <w:rPr/>
+      </w:pPr>
+      <w:r>
+        <w:rPr/>
+      </w:r>
+    </w:p>
+    <w:p>
+      <w:pPr>
+        <w:pStyle w:val="Normal"/>
+        <w:rPr/>
+      </w:pPr>
+      <w:r>
+        <w:rPr/>
+      </w:r>
+    </w:p>
+    <w:p>
+      <w:pPr>
+        <w:pStyle w:val="Normal"/>
+        <w:rPr/>
+      </w:pPr>
+      <w:r>
+        <w:rPr/>
+      </w:r>
+    </w:p>
+    <w:p>
+      <w:pPr>
+        <w:pStyle w:val="Normal"/>
+        <w:rPr/>
+      </w:pPr>
+      <w:r>
+        <w:rPr/>
+      </w:r>
+    </w:p>
+    <w:p>
+      <w:pPr>
+        <w:pStyle w:val="Normal"/>
+        <w:rPr/>
+      </w:pPr>
+      <w:r>
+        <w:rPr/>
+      </w:r>
+    </w:p>
+    <w:p>
+      <w:pPr>
+        <w:pStyle w:val="Normal"/>
+        <w:rPr/>
+      </w:pPr>
+      <w:r>
+        <w:rPr/>
+      </w:r>
+    </w:p>
+    <w:p>
+      <w:pPr>
+        <w:pStyle w:val="Normal"/>
+        <w:rPr/>
+      </w:pPr>
+      <w:r>
+        <w:rPr/>
+      </w:r>
+    </w:p>
+    <w:p>
+      <w:pPr>
+        <w:pStyle w:val="Normal"/>
+        <w:rPr/>
+      </w:pPr>
+      <w:r>
+        <w:rPr/>
+      </w:r>
+    </w:p>
+    <w:p>
+      <w:pPr>
+        <w:pStyle w:val="Normal"/>
+        <w:rPr/>
+      </w:pPr>
+      <w:r>
+        <w:rPr/>
+      </w:r>
+    </w:p>
+    <w:p>
+      <w:pPr>
+        <w:pStyle w:val="Normal"/>
+        <w:rPr/>
+      </w:pPr>
+      <w:r>
+        <w:rPr/>
+        <w:t>En donde se ve una lista de Incidentes capturados antes, para capturar el nuevo, debe escoger la opción “</w:t>
+      </w:r>
+      <w:r>
+        <w:rPr>
+          <w:rFonts w:eastAsia="Droid Sans Fallback" w:cs="FreeSans"/>
+          <w:b/>
+          <w:bCs/>
+          <w:color w:val="669933"/>
+          <w:sz w:val="24"/>
+          <w:szCs w:val="24"/>
+          <w:lang w:val="es-MX" w:eastAsia="zh-CN" w:bidi="hi-IN"/>
+        </w:rPr>
+        <w:t>Nuevo Incidente</w:t>
+      </w:r>
+      <w:r>
+        <w:rPr/>
+        <w:t>”, y le aparecerá la pantalla de captura:</w:t>
+      </w:r>
+    </w:p>
+    <w:p>
+      <w:pPr>
+        <w:pStyle w:val="Normal"/>
+        <w:rPr/>
+      </w:pPr>
+      <w:r>
+        <w:rPr/>
+      </w:r>
+    </w:p>
+    <w:p>
+      <w:pPr>
+        <w:pStyle w:val="Normal"/>
+        <w:rPr/>
+      </w:pPr>
+      <w:r>
+        <w:rPr/>
+        <w:drawing>
+          <wp:anchor behindDoc="0" distT="0" distB="0" distL="0" distR="0" simplePos="0" locked="0" layoutInCell="1" allowOverlap="1" relativeHeight="7">
+            <wp:simplePos x="0" y="0"/>
+            <wp:positionH relativeFrom="column">
+              <wp:align>center</wp:align>
+            </wp:positionH>
+            <wp:positionV relativeFrom="paragraph">
+              <wp:align>top</wp:align>
+            </wp:positionV>
+            <wp:extent cx="5387975" cy="4345305"/>
+            <wp:effectExtent l="0" t="0" r="0" b="0"/>
+            <wp:wrapSquare wrapText="largest"/>
+            <wp:docPr id="6" name="Image6" descr=""/>
+            <wp:cNvGraphicFramePr>
+              <a:graphicFrameLocks xmlns:a="http://schemas.openxmlformats.org/drawingml/2006/main" noChangeAspect="1"/>
+            </wp:cNvGraphicFramePr>
+            <a:graphic xmlns:a="http://schemas.openxmlformats.org/drawingml/2006/main">
+              <a:graphicData uri="http://schemas.openxmlformats.org/drawingml/2006/picture">
+                <pic:pic xmlns:pic="http://schemas.openxmlformats.org/drawingml/2006/picture">
+                  <pic:nvPicPr>
+                    <pic:cNvPr id="6" name="Image6" descr=""/>
+                    <pic:cNvPicPr>
+                      <a:picLocks noChangeAspect="1" noChangeArrowheads="1"/>
+                    </pic:cNvPicPr>
+                  </pic:nvPicPr>
+                  <pic:blipFill>
+                    <a:blip r:embed="rId7"/>
+                    <a:stretch>
+                      <a:fillRect/>
+                    </a:stretch>
+                  </pic:blipFill>
+                  <pic:spPr bwMode="auto">
+                    <a:xfrm>
+                      <a:off x="0" y="0"/>
+                      <a:ext cx="5387975" cy="4345305"/>
+                    </a:xfrm>
+                    <a:prstGeom prst="rect">
+                      <a:avLst/>
+                    </a:prstGeom>
+                  </pic:spPr>
+                </pic:pic>
+              </a:graphicData>
+            </a:graphic>
+          </wp:anchor>
+        </w:drawing>
+      </w:r>
+    </w:p>
+    <w:p>
+      <w:pPr>
+        <w:pStyle w:val="Normal"/>
+        <w:rPr/>
+      </w:pPr>
+      <w:r>
+        <w:rPr/>
+      </w:r>
+    </w:p>
+    <w:p>
+      <w:pPr>
+        <w:pStyle w:val="Normal"/>
+        <w:rPr/>
+      </w:pPr>
+      <w:r>
+        <w:rPr/>
+      </w:r>
+    </w:p>
+    <w:p>
+      <w:pPr>
+        <w:pStyle w:val="Normal"/>
+        <w:rPr/>
+      </w:pPr>
+      <w:r>
+        <w:rPr/>
+      </w:r>
+    </w:p>
+    <w:p>
+      <w:pPr>
+        <w:pStyle w:val="Normal"/>
+        <w:rPr/>
+      </w:pPr>
+      <w:r>
+        <w:rPr/>
+      </w:r>
+    </w:p>
+    <w:p>
+      <w:pPr>
+        <w:pStyle w:val="Normal"/>
+        <w:rPr/>
+      </w:pPr>
+      <w:r>
+        <w:rPr/>
+      </w:r>
+    </w:p>
+    <w:p>
+      <w:pPr>
+        <w:pStyle w:val="Normal"/>
+        <w:rPr/>
+      </w:pPr>
+      <w:r>
+        <w:rPr/>
+      </w:r>
+    </w:p>
+    <w:p>
+      <w:pPr>
+        <w:pStyle w:val="Normal"/>
+        <w:rPr/>
+      </w:pPr>
+      <w:r>
+        <w:rPr/>
+      </w:r>
+    </w:p>
+    <w:p>
+      <w:pPr>
+        <w:pStyle w:val="Normal"/>
+        <w:rPr/>
+      </w:pPr>
+      <w:r>
+        <w:rPr/>
+      </w:r>
+    </w:p>
+    <w:p>
+      <w:pPr>
+        <w:pStyle w:val="Normal"/>
+        <w:rPr/>
+      </w:pPr>
+      <w:r>
+        <w:rPr/>
+      </w:r>
+    </w:p>
+    <w:p>
+      <w:pPr>
+        <w:pStyle w:val="Normal"/>
+        <w:rPr/>
+      </w:pPr>
+      <w:r>
+        <w:rPr/>
+      </w:r>
+    </w:p>
+    <w:p>
+      <w:pPr>
+        <w:pStyle w:val="Normal"/>
+        <w:rPr/>
+      </w:pPr>
+      <w:r>
+        <w:rPr/>
+      </w:r>
+    </w:p>
+    <w:p>
+      <w:pPr>
+        <w:pStyle w:val="Normal"/>
+        <w:rPr/>
+      </w:pPr>
+      <w:r>
+        <w:rPr/>
+      </w:r>
+    </w:p>
+    <w:p>
+      <w:pPr>
+        <w:pStyle w:val="Normal"/>
+        <w:rPr/>
+      </w:pPr>
+      <w:r>
+        <w:rPr/>
+      </w:r>
+    </w:p>
+    <w:p>
+      <w:pPr>
+        <w:pStyle w:val="Normal"/>
+        <w:rPr/>
+      </w:pPr>
+      <w:r>
+        <w:rPr/>
+      </w:r>
+    </w:p>
+    <w:p>
+      <w:pPr>
+        <w:pStyle w:val="Normal"/>
+        <w:rPr/>
+      </w:pPr>
+      <w:r>
+        <w:rPr/>
+      </w:r>
+    </w:p>
+    <w:p>
+      <w:pPr>
+        <w:pStyle w:val="Normal"/>
+        <w:rPr/>
+      </w:pPr>
+      <w:r>
+        <w:rPr/>
+      </w:r>
+    </w:p>
+    <w:p>
+      <w:pPr>
+        <w:pStyle w:val="Normal"/>
+        <w:rPr/>
+      </w:pPr>
+      <w:r>
+        <w:rPr/>
+      </w:r>
+    </w:p>
+    <w:p>
+      <w:pPr>
+        <w:pStyle w:val="Normal"/>
+        <w:rPr/>
+      </w:pPr>
+      <w:r>
+        <w:rPr/>
+      </w:r>
+    </w:p>
+    <w:p>
+      <w:pPr>
+        <w:pStyle w:val="Normal"/>
+        <w:rPr/>
+      </w:pPr>
+      <w:r>
+        <w:rPr/>
+      </w:r>
+    </w:p>
+    <w:p>
+      <w:pPr>
+        <w:pStyle w:val="Normal"/>
+        <w:rPr/>
+      </w:pPr>
+      <w:r>
+        <w:rPr/>
+      </w:r>
+    </w:p>
+    <w:p>
+      <w:pPr>
+        <w:pStyle w:val="Normal"/>
+        <w:rPr/>
+      </w:pPr>
+      <w:r>
+        <w:rPr/>
+      </w:r>
+    </w:p>
+    <w:p>
+      <w:pPr>
+        <w:pStyle w:val="Normal"/>
+        <w:rPr/>
+      </w:pPr>
+      <w:r>
+        <w:rPr/>
+      </w:r>
+    </w:p>
+    <w:p>
+      <w:pPr>
+        <w:pStyle w:val="Normal"/>
+        <w:rPr/>
+      </w:pPr>
+      <w:r>
+        <w:rPr/>
+      </w:r>
+    </w:p>
+    <w:p>
+      <w:pPr>
+        <w:pStyle w:val="Normal"/>
+        <w:rPr/>
+      </w:pPr>
+      <w:r>
+        <w:rPr/>
+      </w:r>
+    </w:p>
+    <w:p>
+      <w:pPr>
+        <w:pStyle w:val="Normal"/>
+        <w:rPr/>
+      </w:pPr>
+      <w:r>
+        <w:rPr/>
+      </w:r>
+    </w:p>
+    <w:p>
+      <w:pPr>
+        <w:pStyle w:val="Normal"/>
+        <w:rPr/>
+      </w:pPr>
+      <w:r>
+        <w:rPr/>
+        <w:t xml:space="preserve">Donde le aparecen en rojo o en vacío los campos a llenar. Es importante llenar todos lo mejor posible. </w:t>
+      </w:r>
+    </w:p>
+    <w:p>
+      <w:pPr>
+        <w:pStyle w:val="Normal"/>
+        <w:rPr/>
+      </w:pPr>
+      <w:r>
+        <w:rPr/>
+        <w:t>El campo vacío que aparece al final, es la firma simple, la cual se eligió personalmente en el área de MS. Esta firma simple es diferente a la contraseña para entrar al sistema.</w:t>
+      </w:r>
+    </w:p>
+    <w:p>
+      <w:pPr>
+        <w:pStyle w:val="Normal"/>
+        <w:rPr/>
+      </w:pPr>
+      <w:r>
+        <w:rPr/>
+      </w:r>
+    </w:p>
+    <w:p>
+      <w:pPr>
+        <w:pStyle w:val="Normal"/>
+        <w:rPr/>
+      </w:pPr>
+      <w:r>
+        <w:rPr/>
+        <w:t>Después de capturar todos los campos, se oprime el botón de “Crear”. Si todos los datos estan bien capturados, se pasara a la siguiente pantalla:</w:t>
+      </w:r>
+    </w:p>
+    <w:p>
+      <w:pPr>
+        <w:pStyle w:val="Normal"/>
+        <w:rPr/>
+      </w:pPr>
+      <w:r>
+        <w:rPr/>
+        <w:drawing>
+          <wp:anchor behindDoc="0" distT="0" distB="0" distL="0" distR="0" simplePos="0" locked="0" layoutInCell="1" allowOverlap="1" relativeHeight="8">
+            <wp:simplePos x="0" y="0"/>
+            <wp:positionH relativeFrom="column">
+              <wp:align>center</wp:align>
+            </wp:positionH>
+            <wp:positionV relativeFrom="paragraph">
+              <wp:align>top</wp:align>
+            </wp:positionV>
+            <wp:extent cx="4944745" cy="3987800"/>
+            <wp:effectExtent l="0" t="0" r="0" b="0"/>
+            <wp:wrapSquare wrapText="largest"/>
+            <wp:docPr id="7" name="Image7" descr=""/>
+            <wp:cNvGraphicFramePr>
+              <a:graphicFrameLocks xmlns:a="http://schemas.openxmlformats.org/drawingml/2006/main" noChangeAspect="1"/>
+            </wp:cNvGraphicFramePr>
+            <a:graphic xmlns:a="http://schemas.openxmlformats.org/drawingml/2006/main">
+              <a:graphicData uri="http://schemas.openxmlformats.org/drawingml/2006/picture">
+                <pic:pic xmlns:pic="http://schemas.openxmlformats.org/drawingml/2006/picture">
+                  <pic:nvPicPr>
+                    <pic:cNvPr id="7" name="Image7" descr=""/>
+                    <pic:cNvPicPr>
+                      <a:picLocks noChangeAspect="1" noChangeArrowheads="1"/>
+                    </pic:cNvPicPr>
+                  </pic:nvPicPr>
+                  <pic:blipFill>
+                    <a:blip r:embed="rId8"/>
+                    <a:stretch>
+                      <a:fillRect/>
+                    </a:stretch>
+                  </pic:blipFill>
+                  <pic:spPr bwMode="auto">
+                    <a:xfrm>
+                      <a:off x="0" y="0"/>
+                      <a:ext cx="4944745" cy="3987800"/>
+                    </a:xfrm>
+                    <a:prstGeom prst="rect">
+                      <a:avLst/>
+                    </a:prstGeom>
+                  </pic:spPr>
+                </pic:pic>
+              </a:graphicData>
+            </a:graphic>
+          </wp:anchor>
+        </w:drawing>
+      </w:r>
+    </w:p>
+    <w:p>
+      <w:pPr>
+        <w:pStyle w:val="Normal"/>
+        <w:rPr/>
+      </w:pPr>
+      <w:r>
+        <w:rPr/>
+      </w:r>
+    </w:p>
+    <w:p>
+      <w:pPr>
+        <w:pStyle w:val="Normal"/>
+        <w:rPr/>
+      </w:pPr>
+      <w:r>
+        <w:rPr/>
+      </w:r>
+    </w:p>
+    <w:p>
+      <w:pPr>
+        <w:pStyle w:val="Normal"/>
+        <w:rPr/>
+      </w:pPr>
+      <w:r>
+        <w:rPr/>
+      </w:r>
+    </w:p>
+    <w:p>
+      <w:pPr>
+        <w:pStyle w:val="Normal"/>
+        <w:rPr/>
+      </w:pPr>
+      <w:r>
+        <w:rPr/>
+      </w:r>
+    </w:p>
+    <w:p>
+      <w:pPr>
+        <w:pStyle w:val="Normal"/>
+        <w:rPr/>
+      </w:pPr>
+      <w:r>
+        <w:rPr/>
+      </w:r>
+    </w:p>
+    <w:p>
+      <w:pPr>
+        <w:pStyle w:val="Normal"/>
+        <w:rPr/>
+      </w:pPr>
+      <w:r>
+        <w:rPr/>
+      </w:r>
+    </w:p>
+    <w:p>
+      <w:pPr>
+        <w:pStyle w:val="Normal"/>
+        <w:rPr/>
+      </w:pPr>
+      <w:r>
+        <w:rPr/>
+      </w:r>
+    </w:p>
+    <w:p>
+      <w:pPr>
+        <w:pStyle w:val="Normal"/>
+        <w:rPr/>
+      </w:pPr>
+      <w:r>
+        <w:rPr/>
+      </w:r>
+    </w:p>
+    <w:p>
+      <w:pPr>
+        <w:pStyle w:val="Normal"/>
+        <w:rPr/>
+      </w:pPr>
+      <w:r>
+        <w:rPr/>
+      </w:r>
+    </w:p>
+    <w:p>
+      <w:pPr>
+        <w:pStyle w:val="Normal"/>
+        <w:rPr/>
+      </w:pPr>
+      <w:r>
+        <w:rPr/>
+      </w:r>
+    </w:p>
+    <w:p>
+      <w:pPr>
+        <w:pStyle w:val="Normal"/>
+        <w:rPr/>
+      </w:pPr>
+      <w:r>
+        <w:rPr/>
+      </w:r>
+    </w:p>
+    <w:p>
+      <w:pPr>
+        <w:pStyle w:val="Normal"/>
+        <w:rPr/>
+      </w:pPr>
+      <w:r>
+        <w:rPr/>
+      </w:r>
+    </w:p>
+    <w:p>
+      <w:pPr>
+        <w:pStyle w:val="Normal"/>
+        <w:rPr/>
+      </w:pPr>
+      <w:r>
+        <w:rPr/>
+      </w:r>
+    </w:p>
+    <w:p>
+      <w:pPr>
+        <w:pStyle w:val="Normal"/>
+        <w:rPr/>
+      </w:pPr>
+      <w:r>
+        <w:rPr/>
+      </w:r>
+    </w:p>
+    <w:p>
+      <w:pPr>
+        <w:pStyle w:val="Normal"/>
+        <w:rPr/>
+      </w:pPr>
+      <w:r>
+        <w:rPr/>
+      </w:r>
+    </w:p>
+    <w:p>
+      <w:pPr>
+        <w:pStyle w:val="Normal"/>
+        <w:rPr/>
+      </w:pPr>
+      <w:r>
+        <w:rPr/>
+      </w:r>
+    </w:p>
+    <w:p>
+      <w:pPr>
+        <w:pStyle w:val="Normal"/>
+        <w:rPr/>
+      </w:pPr>
+      <w:r>
+        <w:rPr/>
+      </w:r>
+    </w:p>
+    <w:p>
+      <w:pPr>
+        <w:pStyle w:val="Normal"/>
+        <w:rPr/>
+      </w:pPr>
+      <w:r>
+        <w:rPr/>
+      </w:r>
+    </w:p>
+    <w:p>
+      <w:pPr>
+        <w:pStyle w:val="Normal"/>
+        <w:rPr/>
+      </w:pPr>
+      <w:r>
+        <w:rPr/>
+      </w:r>
+    </w:p>
+    <w:p>
+      <w:pPr>
+        <w:pStyle w:val="Normal"/>
+        <w:rPr/>
+      </w:pPr>
+      <w:r>
+        <w:rPr/>
+      </w:r>
+    </w:p>
+    <w:p>
+      <w:pPr>
+        <w:pStyle w:val="Normal"/>
+        <w:rPr/>
+      </w:pPr>
+      <w:r>
+        <w:rPr/>
+      </w:r>
+    </w:p>
+    <w:p>
+      <w:pPr>
+        <w:pStyle w:val="Normal"/>
+        <w:rPr/>
+      </w:pPr>
+      <w:r>
+        <w:rPr/>
+      </w:r>
+    </w:p>
+    <w:p>
+      <w:pPr>
+        <w:pStyle w:val="Normal"/>
+        <w:rPr/>
+      </w:pPr>
+      <w:r>
+        <w:rPr/>
+      </w:r>
+    </w:p>
+    <w:p>
+      <w:pPr>
+        <w:pStyle w:val="Normal"/>
+        <w:rPr/>
+      </w:pPr>
+      <w:r>
+        <w:rPr/>
+        <w:t>En la cual ya se ve el incidente capturado y se ven la siguientes opciones (si es que el usuario tiene suficientes permisos). “</w:t>
+      </w:r>
+      <w:r>
+        <w:rPr>
+          <w:rFonts w:eastAsia="Droid Sans Fallback" w:cs="FreeSans"/>
+          <w:b/>
+          <w:bCs/>
+          <w:color w:val="669933"/>
+          <w:sz w:val="24"/>
+          <w:szCs w:val="24"/>
+          <w:lang w:val="es-MX" w:eastAsia="zh-CN" w:bidi="hi-IN"/>
+        </w:rPr>
+        <w:t>Agregar Archivo adjunto</w:t>
+      </w:r>
+      <w:r>
+        <w:rPr/>
+        <w:t>”, “Asignar técnico”, “Solucionar Incidente” y “Escalar Incidente”. Estas opciones se verán adelante.</w:t>
+      </w:r>
+    </w:p>
+    <w:p>
+      <w:pPr>
+        <w:pStyle w:val="Normal"/>
+        <w:rPr/>
+      </w:pPr>
+      <w:r>
+        <w:rPr/>
+      </w:r>
+      <w:r>
+        <w:br w:type="page"/>
+      </w:r>
+    </w:p>
+    <w:p>
+      <w:pPr>
+        <w:pStyle w:val="Normal"/>
+        <w:rPr/>
+      </w:pPr>
+      <w:r>
+        <w:rPr>
+          <w:rFonts w:eastAsia="Droid Sans Fallback" w:cs="FreeSans" w:ascii="Helvetica Neue;Helvetica;Arial;sans-serif" w:hAnsi="Helvetica Neue;Helvetica;Arial;sans-serif"/>
+          <w:b/>
+          <w:bCs/>
+          <w:i w:val="false"/>
+          <w:caps w:val="false"/>
+          <w:smallCaps w:val="false"/>
+          <w:color w:val="6600FF"/>
+          <w:spacing w:val="0"/>
+          <w:sz w:val="24"/>
+          <w:szCs w:val="24"/>
+          <w:lang w:val="es-MX" w:eastAsia="zh-CN" w:bidi="hi-IN"/>
+        </w:rPr>
+        <w:t>Gestores de MS.</w:t>
+      </w:r>
+    </w:p>
+    <w:p>
+      <w:pPr>
+        <w:pStyle w:val="Normal"/>
+        <w:rPr/>
+      </w:pPr>
+      <w:r>
+        <w:rPr>
+          <w:rFonts w:eastAsia="Droid Sans Fallback" w:cs="FreeSans" w:ascii="Helvetica Neue;Helvetica;Arial;sans-serif" w:hAnsi="Helvetica Neue;Helvetica;Arial;sans-serif"/>
+          <w:b/>
+          <w:bCs/>
+          <w:i w:val="false"/>
+          <w:caps w:val="false"/>
+          <w:smallCaps w:val="false"/>
+          <w:color w:val="6600FF"/>
+          <w:spacing w:val="0"/>
+          <w:sz w:val="24"/>
+          <w:szCs w:val="24"/>
+          <w:lang w:val="es-MX" w:eastAsia="zh-CN" w:bidi="hi-IN"/>
+        </w:rPr>
+        <w:t>Asignar un técnico a un incidente.</w:t>
+      </w:r>
+    </w:p>
+    <w:p>
+      <w:pPr>
+        <w:pStyle w:val="Normal"/>
+        <w:rPr>
+          <w:rFonts w:ascii="Helvetica Neue;Helvetica;Arial;sans-serif" w:hAnsi="Helvetica Neue;Helvetica;Arial;sans-serif" w:eastAsia="Droid Sans Fallback" w:cs="FreeSans"/>
+          <w:b/>
+          <w:b/>
+          <w:bCs/>
+          <w:i w:val="false"/>
+          <w:i w:val="false"/>
+          <w:caps w:val="false"/>
+          <w:smallCaps w:val="false"/>
+          <w:color w:val="6600FF"/>
+          <w:spacing w:val="0"/>
+          <w:sz w:val="24"/>
+          <w:szCs w:val="24"/>
+          <w:lang w:val="es-MX" w:eastAsia="zh-CN" w:bidi="hi-IN"/>
+        </w:rPr>
+      </w:pPr>
+      <w:r>
+        <w:rPr>
+          <w:rFonts w:eastAsia="Droid Sans Fallback" w:cs="FreeSans" w:ascii="Helvetica Neue;Helvetica;Arial;sans-serif" w:hAnsi="Helvetica Neue;Helvetica;Arial;sans-serif"/>
+          <w:b/>
+          <w:bCs/>
+          <w:i w:val="false"/>
+          <w:caps w:val="false"/>
+          <w:smallCaps w:val="false"/>
+          <w:color w:val="6600FF"/>
+          <w:spacing w:val="0"/>
+          <w:sz w:val="24"/>
+          <w:szCs w:val="24"/>
+          <w:lang w:val="es-MX" w:eastAsia="zh-CN" w:bidi="hi-IN"/>
+        </w:rPr>
+      </w:r>
+    </w:p>
+    <w:p>
+      <w:pPr>
+        <w:pStyle w:val="Normal"/>
+        <w:rPr>
+          <w:rFonts w:ascii="Liberation Serif" w:hAnsi="Liberation Serif" w:eastAsia="Droid Sans Fallback" w:cs="FreeSans"/>
+          <w:b w:val="false"/>
+          <w:b w:val="false"/>
+          <w:bCs w:val="false"/>
+          <w:color w:val="00000A"/>
+          <w:sz w:val="24"/>
+          <w:szCs w:val="24"/>
+          <w:lang w:val="es-MX" w:eastAsia="zh-CN" w:bidi="hi-IN"/>
+        </w:rPr>
+      </w:pPr>
+      <w:r>
+        <w:rPr>
+          <w:rFonts w:eastAsia="Droid Sans Fallback" w:cs="FreeSans"/>
+          <w:b w:val="false"/>
+          <w:bCs w:val="false"/>
+          <w:i w:val="false"/>
+          <w:caps w:val="false"/>
+          <w:smallCaps w:val="false"/>
+          <w:color w:val="00000A"/>
+          <w:spacing w:val="0"/>
+          <w:sz w:val="24"/>
+          <w:szCs w:val="24"/>
+          <w:lang w:val="es-MX" w:eastAsia="zh-CN" w:bidi="hi-IN"/>
+        </w:rPr>
+        <w:t>En caso de que el incidente fue capturado por un Gestor, se puede asignar un técnico, para que sea dicho técnico el que atienda este incidente.</w:t>
+      </w:r>
+    </w:p>
+    <w:p>
+      <w:pPr>
+        <w:pStyle w:val="Normal"/>
+        <w:rPr>
+          <w:rFonts w:ascii="Liberation Serif" w:hAnsi="Liberation Serif" w:eastAsia="Droid Sans Fallback" w:cs="FreeSans"/>
+          <w:b w:val="false"/>
+          <w:b w:val="false"/>
+          <w:bCs w:val="false"/>
+          <w:i w:val="false"/>
+          <w:i w:val="false"/>
+          <w:caps w:val="false"/>
+          <w:smallCaps w:val="false"/>
+          <w:color w:val="00000A"/>
+          <w:spacing w:val="0"/>
+          <w:sz w:val="24"/>
+          <w:szCs w:val="24"/>
+          <w:lang w:val="es-MX" w:eastAsia="zh-CN" w:bidi="hi-IN"/>
+        </w:rPr>
+      </w:pPr>
+      <w:r>
+        <w:rPr>
+          <w:rFonts w:eastAsia="Droid Sans Fallback" w:cs="FreeSans"/>
+          <w:b w:val="false"/>
+          <w:bCs w:val="false"/>
+          <w:i w:val="false"/>
+          <w:caps w:val="false"/>
+          <w:smallCaps w:val="false"/>
+          <w:color w:val="00000A"/>
+          <w:spacing w:val="0"/>
+          <w:sz w:val="24"/>
+          <w:szCs w:val="24"/>
+          <w:lang w:val="es-MX" w:eastAsia="zh-CN" w:bidi="hi-IN"/>
+        </w:rPr>
+      </w:r>
+    </w:p>
+    <w:p>
+      <w:pPr>
+        <w:pStyle w:val="Normal"/>
+        <w:rPr/>
+      </w:pPr>
+      <w:r>
+        <w:rPr>
+          <w:rFonts w:eastAsia="Droid Sans Fallback" w:cs="FreeSans" w:ascii="Helvetica Neue;Helvetica;Arial;sans-serif" w:hAnsi="Helvetica Neue;Helvetica;Arial;sans-serif"/>
+          <w:b/>
+          <w:bCs/>
+          <w:i w:val="false"/>
+          <w:caps w:val="false"/>
+          <w:smallCaps w:val="false"/>
+          <w:color w:val="6600FF"/>
+          <w:spacing w:val="0"/>
+          <w:sz w:val="24"/>
+          <w:szCs w:val="24"/>
+          <w:lang w:val="es-MX" w:eastAsia="zh-CN" w:bidi="hi-IN"/>
+        </w:rPr>
+        <w:t>Técnico de MS.</w:t>
+      </w:r>
+    </w:p>
+    <w:p>
+      <w:pPr>
+        <w:pStyle w:val="Normal"/>
+        <w:rPr/>
+      </w:pPr>
+      <w:r>
+        <w:rPr>
+          <w:rFonts w:eastAsia="Droid Sans Fallback" w:cs="FreeSans" w:ascii="Helvetica Neue;Helvetica;Arial;sans-serif" w:hAnsi="Helvetica Neue;Helvetica;Arial;sans-serif"/>
+          <w:b/>
+          <w:bCs/>
+          <w:i w:val="false"/>
+          <w:caps w:val="false"/>
+          <w:smallCaps w:val="false"/>
+          <w:color w:val="6600FF"/>
+          <w:spacing w:val="0"/>
+          <w:sz w:val="24"/>
+          <w:szCs w:val="24"/>
+          <w:lang w:val="es-MX" w:eastAsia="zh-CN" w:bidi="hi-IN"/>
+        </w:rPr>
+        <w:t>Agregar un archivo adjunto a un incidente.</w:t>
+      </w:r>
+    </w:p>
+    <w:p>
+      <w:pPr>
+        <w:pStyle w:val="Normal"/>
+        <w:rPr>
+          <w:rFonts w:ascii="Helvetica Neue;Helvetica;Arial;sans-serif" w:hAnsi="Helvetica Neue;Helvetica;Arial;sans-serif" w:eastAsia="Droid Sans Fallback" w:cs="FreeSans"/>
+          <w:b/>
+          <w:b/>
+          <w:bCs/>
+          <w:i w:val="false"/>
+          <w:i w:val="false"/>
+          <w:caps w:val="false"/>
+          <w:smallCaps w:val="false"/>
+          <w:color w:val="6600FF"/>
+          <w:spacing w:val="0"/>
+          <w:sz w:val="24"/>
+          <w:szCs w:val="24"/>
+          <w:lang w:val="es-MX" w:eastAsia="zh-CN" w:bidi="hi-IN"/>
+        </w:rPr>
+      </w:pPr>
+      <w:r>
+        <w:rPr>
+          <w:rFonts w:eastAsia="Droid Sans Fallback" w:cs="FreeSans" w:ascii="Helvetica Neue;Helvetica;Arial;sans-serif" w:hAnsi="Helvetica Neue;Helvetica;Arial;sans-serif"/>
+          <w:b/>
+          <w:bCs/>
+          <w:i w:val="false"/>
+          <w:caps w:val="false"/>
+          <w:smallCaps w:val="false"/>
+          <w:color w:val="6600FF"/>
+          <w:spacing w:val="0"/>
+          <w:sz w:val="24"/>
+          <w:szCs w:val="24"/>
+          <w:lang w:val="es-MX" w:eastAsia="zh-CN" w:bidi="hi-IN"/>
+        </w:rPr>
+      </w:r>
+    </w:p>
+    <w:p>
+      <w:pPr>
+        <w:pStyle w:val="Normal"/>
+        <w:rPr>
+          <w:rFonts w:ascii="Liberation Serif" w:hAnsi="Liberation Serif" w:eastAsia="Droid Sans Fallback" w:cs="FreeSans"/>
+          <w:b w:val="false"/>
+          <w:b w:val="false"/>
+          <w:bCs w:val="false"/>
+          <w:color w:val="00000A"/>
+          <w:sz w:val="24"/>
+          <w:szCs w:val="24"/>
+          <w:lang w:val="es-MX" w:eastAsia="zh-CN" w:bidi="hi-IN"/>
+        </w:rPr>
+      </w:pPr>
+      <w:r>
+        <w:rPr>
+          <w:rFonts w:eastAsia="Droid Sans Fallback" w:cs="FreeSans"/>
+          <w:b w:val="false"/>
+          <w:bCs w:val="false"/>
+          <w:i w:val="false"/>
+          <w:caps w:val="false"/>
+          <w:smallCaps w:val="false"/>
+          <w:color w:val="00000A"/>
+          <w:spacing w:val="0"/>
+          <w:sz w:val="24"/>
+          <w:szCs w:val="24"/>
+          <w:lang w:val="es-MX" w:eastAsia="zh-CN" w:bidi="hi-IN"/>
+        </w:rPr>
+        <w:t>En caso de requerirlo, el técnico podrá subir uno o varios archivos para documentar el incidente, los archivos no deben ser mayores de 5 MB.</w:t>
+      </w:r>
+    </w:p>
+    <w:p>
+      <w:pPr>
+        <w:pStyle w:val="Normal"/>
+        <w:rPr>
+          <w:i w:val="false"/>
+          <w:i w:val="false"/>
+          <w:caps w:val="false"/>
+          <w:smallCaps w:val="false"/>
+          <w:spacing w:val="0"/>
+        </w:rPr>
+      </w:pPr>
+      <w:r>
+        <w:rPr>
+          <w:i w:val="false"/>
+          <w:caps w:val="false"/>
+          <w:smallCaps w:val="false"/>
+          <w:spacing w:val="0"/>
+        </w:rPr>
+      </w:r>
+    </w:p>
+    <w:p>
+      <w:pPr>
+        <w:pStyle w:val="Normal"/>
+        <w:rPr>
+          <w:rFonts w:ascii="Liberation Serif" w:hAnsi="Liberation Serif" w:eastAsia="Droid Sans Fallback" w:cs="FreeSans"/>
+          <w:b w:val="false"/>
+          <w:b w:val="false"/>
+          <w:bCs w:val="false"/>
+          <w:i w:val="false"/>
+          <w:i w:val="false"/>
+          <w:caps w:val="false"/>
+          <w:smallCaps w:val="false"/>
+          <w:color w:val="00000A"/>
+          <w:spacing w:val="0"/>
+          <w:sz w:val="24"/>
+          <w:szCs w:val="24"/>
+          <w:lang w:val="es-MX" w:eastAsia="zh-CN" w:bidi="hi-IN"/>
+        </w:rPr>
+      </w:pPr>
+      <w:r>
+        <w:rPr>
+          <w:rFonts w:eastAsia="Droid Sans Fallback" w:cs="FreeSans"/>
+          <w:b w:val="false"/>
+          <w:bCs w:val="false"/>
+          <w:i w:val="false"/>
+          <w:caps w:val="false"/>
+          <w:smallCaps w:val="false"/>
+          <w:color w:val="00000A"/>
+          <w:spacing w:val="0"/>
+          <w:sz w:val="24"/>
+          <w:szCs w:val="24"/>
+          <w:lang w:val="es-MX" w:eastAsia="zh-CN" w:bidi="hi-IN"/>
+        </w:rPr>
+      </w:r>
+    </w:p>
+    <w:p>
+      <w:pPr>
+        <w:pStyle w:val="Normal"/>
+        <w:rPr/>
+      </w:pPr>
+      <w:r>
+        <w:rPr>
+          <w:rFonts w:eastAsia="Droid Sans Fallback" w:cs="FreeSans" w:ascii="Helvetica Neue;Helvetica;Arial;sans-serif" w:hAnsi="Helvetica Neue;Helvetica;Arial;sans-serif"/>
+          <w:b/>
+          <w:bCs/>
+          <w:i w:val="false"/>
+          <w:caps w:val="false"/>
+          <w:smallCaps w:val="false"/>
+          <w:color w:val="6600FF"/>
+          <w:spacing w:val="0"/>
+          <w:sz w:val="24"/>
+          <w:szCs w:val="24"/>
+          <w:lang w:val="es-MX" w:eastAsia="zh-CN" w:bidi="hi-IN"/>
+        </w:rPr>
+        <w:t>Técnico de MS.</w:t>
+      </w:r>
+    </w:p>
+    <w:p>
+      <w:pPr>
+        <w:pStyle w:val="Normal"/>
+        <w:rPr/>
+      </w:pPr>
+      <w:r>
+        <w:rPr>
+          <w:rFonts w:eastAsia="Droid Sans Fallback" w:cs="FreeSans" w:ascii="Helvetica Neue;Helvetica;Arial;sans-serif" w:hAnsi="Helvetica Neue;Helvetica;Arial;sans-serif"/>
+          <w:b/>
+          <w:bCs/>
+          <w:i w:val="false"/>
+          <w:caps w:val="false"/>
+          <w:smallCaps w:val="false"/>
+          <w:color w:val="6600FF"/>
+          <w:spacing w:val="0"/>
+          <w:sz w:val="24"/>
+          <w:szCs w:val="24"/>
+          <w:lang w:val="es-MX" w:eastAsia="zh-CN" w:bidi="hi-IN"/>
+        </w:rPr>
+        <w:t>Solucionar un incidente.</w:t>
+      </w:r>
+    </w:p>
+    <w:p>
+      <w:pPr>
+        <w:pStyle w:val="Normal"/>
+        <w:rPr>
+          <w:rFonts w:ascii="Helvetica Neue;Helvetica;Arial;sans-serif" w:hAnsi="Helvetica Neue;Helvetica;Arial;sans-serif" w:eastAsia="Droid Sans Fallback" w:cs="FreeSans"/>
+          <w:b/>
+          <w:b/>
+          <w:bCs/>
+          <w:i w:val="false"/>
+          <w:i w:val="false"/>
+          <w:caps w:val="false"/>
+          <w:smallCaps w:val="false"/>
+          <w:color w:val="6600FF"/>
+          <w:spacing w:val="0"/>
+          <w:sz w:val="24"/>
+          <w:szCs w:val="24"/>
+          <w:lang w:val="es-MX" w:eastAsia="zh-CN" w:bidi="hi-IN"/>
+        </w:rPr>
+      </w:pPr>
+      <w:r>
+        <w:rPr>
+          <w:rFonts w:eastAsia="Droid Sans Fallback" w:cs="FreeSans" w:ascii="Helvetica Neue;Helvetica;Arial;sans-serif" w:hAnsi="Helvetica Neue;Helvetica;Arial;sans-serif"/>
+          <w:b/>
+          <w:bCs/>
+          <w:i w:val="false"/>
+          <w:caps w:val="false"/>
+          <w:smallCaps w:val="false"/>
+          <w:color w:val="6600FF"/>
+          <w:spacing w:val="0"/>
+          <w:sz w:val="24"/>
+          <w:szCs w:val="24"/>
+          <w:lang w:val="es-MX" w:eastAsia="zh-CN" w:bidi="hi-IN"/>
+        </w:rPr>
+      </w:r>
+    </w:p>
+    <w:p>
+      <w:pPr>
+        <w:pStyle w:val="Normal"/>
+        <w:rPr>
+          <w:rFonts w:ascii="Liberation Serif" w:hAnsi="Liberation Serif" w:eastAsia="Droid Sans Fallback" w:cs="FreeSans"/>
+          <w:b w:val="false"/>
+          <w:b w:val="false"/>
+          <w:bCs w:val="false"/>
+          <w:color w:val="00000A"/>
+          <w:sz w:val="24"/>
+          <w:szCs w:val="24"/>
+          <w:lang w:val="es-MX" w:eastAsia="zh-CN" w:bidi="hi-IN"/>
+        </w:rPr>
+      </w:pPr>
+      <w:r>
+        <w:rPr>
+          <w:rFonts w:eastAsia="Droid Sans Fallback" w:cs="FreeSans"/>
+          <w:b w:val="false"/>
+          <w:bCs w:val="false"/>
+          <w:i w:val="false"/>
+          <w:caps w:val="false"/>
+          <w:smallCaps w:val="false"/>
+          <w:color w:val="00000A"/>
+          <w:spacing w:val="0"/>
+          <w:sz w:val="24"/>
+          <w:szCs w:val="24"/>
+          <w:lang w:val="es-MX" w:eastAsia="zh-CN" w:bidi="hi-IN"/>
+        </w:rPr>
+        <w:t>Cuando el técnico asignado resuelve el Incidente, con esta opción puede registrar el Incidente como solucionado, capturando un texto para describir lo que se hizo para resolverlo.</w:t>
+      </w:r>
+    </w:p>
+    <w:p>
+      <w:pPr>
+        <w:pStyle w:val="Normal"/>
+        <w:rPr>
+          <w:rFonts w:ascii="Liberation Serif" w:hAnsi="Liberation Serif" w:eastAsia="Droid Sans Fallback" w:cs="FreeSans"/>
+          <w:b w:val="false"/>
+          <w:b w:val="false"/>
+          <w:bCs w:val="false"/>
+          <w:i w:val="false"/>
+          <w:i w:val="false"/>
+          <w:caps w:val="false"/>
+          <w:smallCaps w:val="false"/>
+          <w:color w:val="00000A"/>
+          <w:spacing w:val="0"/>
+          <w:sz w:val="24"/>
+          <w:szCs w:val="24"/>
+          <w:lang w:val="es-MX" w:eastAsia="zh-CN" w:bidi="hi-IN"/>
+        </w:rPr>
+      </w:pPr>
+      <w:r>
+        <w:rPr>
+          <w:rFonts w:eastAsia="Droid Sans Fallback" w:cs="FreeSans"/>
+          <w:b w:val="false"/>
+          <w:bCs w:val="false"/>
+          <w:i w:val="false"/>
+          <w:caps w:val="false"/>
+          <w:smallCaps w:val="false"/>
+          <w:color w:val="00000A"/>
+          <w:spacing w:val="0"/>
+          <w:sz w:val="24"/>
+          <w:szCs w:val="24"/>
+          <w:lang w:val="es-MX" w:eastAsia="zh-CN" w:bidi="hi-IN"/>
+        </w:rPr>
+      </w:r>
+    </w:p>
+    <w:p>
+      <w:pPr>
+        <w:pStyle w:val="Normal"/>
+        <w:rPr/>
+      </w:pPr>
+      <w:bookmarkStart w:id="0" w:name="__DdeLink__47_843698511"/>
+      <w:bookmarkEnd w:id="0"/>
+      <w:r>
+        <w:rPr>
+          <w:rFonts w:eastAsia="Droid Sans Fallback" w:cs="FreeSans" w:ascii="Helvetica Neue;Helvetica;Arial;sans-serif" w:hAnsi="Helvetica Neue;Helvetica;Arial;sans-serif"/>
+          <w:b/>
+          <w:bCs/>
+          <w:i w:val="false"/>
+          <w:caps w:val="false"/>
+          <w:smallCaps w:val="false"/>
+          <w:color w:val="6600FF"/>
+          <w:spacing w:val="0"/>
+          <w:sz w:val="24"/>
+          <w:szCs w:val="24"/>
+          <w:lang w:val="es-MX" w:eastAsia="zh-CN" w:bidi="hi-IN"/>
+        </w:rPr>
+        <w:t>Técnico de MS.</w:t>
+      </w:r>
+    </w:p>
+    <w:p>
+      <w:pPr>
+        <w:pStyle w:val="Normal"/>
+        <w:rPr/>
+      </w:pPr>
+      <w:r>
+        <w:rPr>
+          <w:rFonts w:eastAsia="Droid Sans Fallback" w:cs="FreeSans" w:ascii="Helvetica Neue;Helvetica;Arial;sans-serif" w:hAnsi="Helvetica Neue;Helvetica;Arial;sans-serif"/>
+          <w:b/>
+          <w:bCs/>
+          <w:i w:val="false"/>
+          <w:caps w:val="false"/>
+          <w:smallCaps w:val="false"/>
+          <w:color w:val="6600FF"/>
+          <w:spacing w:val="0"/>
+          <w:sz w:val="24"/>
+          <w:szCs w:val="24"/>
+          <w:lang w:val="es-MX" w:eastAsia="zh-CN" w:bidi="hi-IN"/>
+        </w:rPr>
+        <w:t>Escalar un incidente.</w:t>
+      </w:r>
+    </w:p>
+    <w:p>
+      <w:pPr>
+        <w:pStyle w:val="Normal"/>
+        <w:rPr>
+          <w:rFonts w:ascii="Helvetica Neue;Helvetica;Arial;sans-serif" w:hAnsi="Helvetica Neue;Helvetica;Arial;sans-serif" w:eastAsia="Droid Sans Fallback" w:cs="FreeSans"/>
+          <w:b/>
+          <w:b/>
+          <w:bCs/>
+          <w:i w:val="false"/>
+          <w:i w:val="false"/>
+          <w:caps w:val="false"/>
+          <w:smallCaps w:val="false"/>
+          <w:color w:val="6600FF"/>
+          <w:spacing w:val="0"/>
+          <w:sz w:val="24"/>
+          <w:szCs w:val="24"/>
+          <w:lang w:val="es-MX" w:eastAsia="zh-CN" w:bidi="hi-IN"/>
+        </w:rPr>
+      </w:pPr>
+      <w:r>
+        <w:rPr>
+          <w:rFonts w:eastAsia="Droid Sans Fallback" w:cs="FreeSans" w:ascii="Helvetica Neue;Helvetica;Arial;sans-serif" w:hAnsi="Helvetica Neue;Helvetica;Arial;sans-serif"/>
+          <w:b/>
+          <w:bCs/>
+          <w:i w:val="false"/>
+          <w:caps w:val="false"/>
+          <w:smallCaps w:val="false"/>
+          <w:color w:val="6600FF"/>
+          <w:spacing w:val="0"/>
+          <w:sz w:val="24"/>
+          <w:szCs w:val="24"/>
+          <w:lang w:val="es-MX" w:eastAsia="zh-CN" w:bidi="hi-IN"/>
+        </w:rPr>
+      </w:r>
+    </w:p>
+    <w:p>
+      <w:pPr>
+        <w:pStyle w:val="Normal"/>
+        <w:rPr>
+          <w:rFonts w:ascii="Liberation Serif" w:hAnsi="Liberation Serif" w:eastAsia="Droid Sans Fallback" w:cs="FreeSans"/>
+          <w:b w:val="false"/>
+          <w:b w:val="false"/>
+          <w:bCs w:val="false"/>
+          <w:color w:val="00000A"/>
+          <w:sz w:val="24"/>
+          <w:szCs w:val="24"/>
+          <w:lang w:val="es-MX" w:eastAsia="zh-CN" w:bidi="hi-IN"/>
+        </w:rPr>
+      </w:pPr>
+      <w:r>
+        <w:rPr>
+          <w:rFonts w:eastAsia="Droid Sans Fallback" w:cs="FreeSans"/>
+          <w:b w:val="false"/>
+          <w:bCs w:val="false"/>
+          <w:i w:val="false"/>
+          <w:caps w:val="false"/>
+          <w:smallCaps w:val="false"/>
+          <w:color w:val="00000A"/>
+          <w:spacing w:val="0"/>
+          <w:sz w:val="24"/>
+          <w:szCs w:val="24"/>
+          <w:lang w:val="es-MX" w:eastAsia="zh-CN" w:bidi="hi-IN"/>
+        </w:rPr>
+        <w:t>En caso que el técnico no pueda solucionar un incidente, por no ser de su área, puede “escalarlo”, con lo cual, el incidente será enviado a la siguiente área que lo puede resolver. En este casó, se enviará un correo a las personas del área encargada.</w:t>
+      </w:r>
+    </w:p>
+    <w:p>
+      <w:pPr>
+        <w:pStyle w:val="Normal"/>
+        <w:rPr>
+          <w:i w:val="false"/>
+          <w:i w:val="false"/>
+          <w:caps w:val="false"/>
+          <w:smallCaps w:val="false"/>
+          <w:spacing w:val="0"/>
+        </w:rPr>
+      </w:pPr>
+      <w:bookmarkStart w:id="1" w:name="__DdeLink__47_8436985111"/>
+      <w:bookmarkStart w:id="2" w:name="__DdeLink__47_8436985111"/>
+      <w:bookmarkEnd w:id="2"/>
+      <w:r>
+        <w:rPr>
+          <w:i w:val="false"/>
+          <w:caps w:val="false"/>
+          <w:smallCaps w:val="false"/>
+          <w:spacing w:val="0"/>
+        </w:rPr>
+      </w:r>
+    </w:p>
+    <w:p>
+      <w:pPr>
+        <w:pStyle w:val="Normal"/>
+        <w:rPr/>
+      </w:pPr>
+      <w:r>
+        <w:rPr>
+          <w:rFonts w:eastAsia="Droid Sans Fallback" w:cs="FreeSans" w:ascii="Helvetica Neue;Helvetica;Arial;sans-serif" w:hAnsi="Helvetica Neue;Helvetica;Arial;sans-serif"/>
+          <w:b/>
+          <w:bCs/>
+          <w:i w:val="false"/>
+          <w:caps w:val="false"/>
+          <w:smallCaps w:val="false"/>
+          <w:color w:val="6600FF"/>
+          <w:spacing w:val="0"/>
+          <w:sz w:val="24"/>
+          <w:szCs w:val="24"/>
+          <w:lang w:val="es-MX" w:eastAsia="zh-CN" w:bidi="hi-IN"/>
+        </w:rPr>
+        <w:t>Técnico de MS.</w:t>
+      </w:r>
+    </w:p>
+    <w:p>
+      <w:pPr>
+        <w:pStyle w:val="Normal"/>
+        <w:rPr/>
+      </w:pPr>
+      <w:r>
+        <w:rPr>
+          <w:rFonts w:eastAsia="Droid Sans Fallback" w:cs="FreeSans" w:ascii="Helvetica Neue;Helvetica;Arial;sans-serif" w:hAnsi="Helvetica Neue;Helvetica;Arial;sans-serif"/>
+          <w:b/>
+          <w:bCs/>
+          <w:i w:val="false"/>
+          <w:caps w:val="false"/>
+          <w:smallCaps w:val="false"/>
+          <w:color w:val="6600FF"/>
+          <w:spacing w:val="0"/>
+          <w:sz w:val="24"/>
+          <w:szCs w:val="24"/>
+          <w:lang w:val="es-MX" w:eastAsia="zh-CN" w:bidi="hi-IN"/>
+        </w:rPr>
+        <w:t>Marcar un incidente como un problema.</w:t>
+      </w:r>
+    </w:p>
+    <w:p>
+      <w:pPr>
+        <w:pStyle w:val="Normal"/>
+        <w:rPr>
+          <w:rFonts w:ascii="Helvetica Neue;Helvetica;Arial;sans-serif" w:hAnsi="Helvetica Neue;Helvetica;Arial;sans-serif" w:eastAsia="Droid Sans Fallback" w:cs="FreeSans"/>
+          <w:b/>
+          <w:b/>
+          <w:bCs/>
+          <w:i w:val="false"/>
+          <w:i w:val="false"/>
+          <w:caps w:val="false"/>
+          <w:smallCaps w:val="false"/>
+          <w:color w:val="6600FF"/>
+          <w:spacing w:val="0"/>
+          <w:sz w:val="24"/>
+          <w:szCs w:val="24"/>
+          <w:lang w:val="es-MX" w:eastAsia="zh-CN" w:bidi="hi-IN"/>
+        </w:rPr>
+      </w:pPr>
+      <w:r>
+        <w:rPr>
+          <w:rFonts w:eastAsia="Droid Sans Fallback" w:cs="FreeSans" w:ascii="Helvetica Neue;Helvetica;Arial;sans-serif" w:hAnsi="Helvetica Neue;Helvetica;Arial;sans-serif"/>
+          <w:b/>
+          <w:bCs/>
+          <w:i w:val="false"/>
+          <w:caps w:val="false"/>
+          <w:smallCaps w:val="false"/>
+          <w:color w:val="6600FF"/>
+          <w:spacing w:val="0"/>
+          <w:sz w:val="24"/>
+          <w:szCs w:val="24"/>
+          <w:lang w:val="es-MX" w:eastAsia="zh-CN" w:bidi="hi-IN"/>
+        </w:rPr>
+      </w:r>
+    </w:p>
+    <w:p>
+      <w:pPr>
+        <w:pStyle w:val="Normal"/>
+        <w:rPr>
+          <w:rFonts w:ascii="Liberation Serif" w:hAnsi="Liberation Serif" w:eastAsia="Droid Sans Fallback" w:cs="FreeSans"/>
+          <w:b w:val="false"/>
+          <w:b w:val="false"/>
+          <w:bCs w:val="false"/>
+          <w:color w:val="00000A"/>
+          <w:sz w:val="24"/>
+          <w:szCs w:val="24"/>
+          <w:lang w:val="es-MX" w:eastAsia="zh-CN" w:bidi="hi-IN"/>
+        </w:rPr>
+      </w:pPr>
+      <w:r>
+        <w:rPr>
+          <w:rFonts w:eastAsia="Droid Sans Fallback" w:cs="FreeSans"/>
+          <w:b w:val="false"/>
+          <w:bCs w:val="false"/>
+          <w:i w:val="false"/>
+          <w:caps w:val="false"/>
+          <w:smallCaps w:val="false"/>
+          <w:color w:val="00000A"/>
+          <w:spacing w:val="0"/>
+          <w:sz w:val="24"/>
+          <w:szCs w:val="24"/>
+          <w:lang w:val="es-MX" w:eastAsia="zh-CN" w:bidi="hi-IN"/>
+        </w:rPr>
+        <w:t>En caso que el técnico no pueda solucionar un incidente y ya es tercer nivel (DGAIT), el técnico puede marcarlo como un “Problema”, capturando la explicación necesaría.</w:t>
+      </w:r>
+    </w:p>
+    <w:p>
+      <w:pPr>
+        <w:pStyle w:val="Normal"/>
+        <w:rPr/>
+      </w:pPr>
+      <w:r>
+        <w:rPr/>
       </w:r>
     </w:p>
     <w:sectPr>
@@ -1395,6 +3483,7 @@
     <w:rPrDefault>
       <w:rPr>
         <w:rFonts w:ascii="Liberation Serif" w:hAnsi="Liberation Serif" w:eastAsia="Droid Sans Fallback" w:cs="FreeSans"/>
+        <w:sz w:val="20"/>
         <w:szCs w:val="24"/>
         <w:lang w:val="es-MX" w:eastAsia="zh-CN" w:bidi="hi-IN"/>
       </w:rPr>

</xml_diff>

<commit_message>
Nueva versión, 0.5.21, usuario en minusculas.
</commit_message>
<xml_diff>
--- a/Docs/Manuales/SAST Manual de Usuario, Versión 0.1..docx
+++ b/Docs/Manuales/SAST Manual de Usuario, Versión 0.1..docx
@@ -100,7 +100,7 @@
       </w:r>
       <w:r>
         <w:rPr/>
-        <w:t>2</w:t>
+        <w:t>3</w:t>
       </w:r>
       <w:r>
         <w:rPr/>
@@ -132,65 +132,53 @@
       </w:pPr>
       <w:r>
         <w:rPr/>
-        <w:t>20</w:t>
-      </w:r>
-      <w:r>
-        <w:rPr/>
-        <w:t xml:space="preserve"> de Abril del 2016.</w:t>
-      </w:r>
-    </w:p>
-    <w:p>
-      <w:pPr>
-        <w:pStyle w:val="Normal"/>
-        <w:rPr/>
-      </w:pPr>
-      <w:r>
-        <w:rPr/>
-      </w:r>
-    </w:p>
-    <w:p>
-      <w:pPr>
-        <w:pStyle w:val="Normal"/>
-        <w:rPr/>
-      </w:pPr>
-      <w:r>
-        <w:rPr/>
-      </w:r>
-    </w:p>
-    <w:p>
-      <w:pPr>
-        <w:pStyle w:val="Normal"/>
-        <w:rPr/>
-      </w:pPr>
-      <w:r>
-        <w:rPr/>
-      </w:r>
-    </w:p>
-    <w:p>
-      <w:pPr>
-        <w:pStyle w:val="Normal"/>
-        <w:rPr/>
-      </w:pPr>
-      <w:r>
-        <w:rPr/>
-      </w:r>
-    </w:p>
-    <w:p>
-      <w:pPr>
-        <w:pStyle w:val="Normal"/>
-        <w:rPr/>
-      </w:pPr>
-      <w:r>
-        <w:rPr/>
-        <w:t xml:space="preserve">El Objetivo del </w:t>
-      </w:r>
-      <w:r>
-        <w:rPr/>
-        <w:t>programa</w:t>
-      </w:r>
-      <w:r>
-        <w:rPr/>
-        <w:t xml:space="preserve"> </w:t>
+        <w:t>20 de Abril del 2016.</w:t>
+      </w:r>
+    </w:p>
+    <w:p>
+      <w:pPr>
+        <w:pStyle w:val="Normal"/>
+        <w:rPr/>
+      </w:pPr>
+      <w:r>
+        <w:rPr/>
+      </w:r>
+    </w:p>
+    <w:p>
+      <w:pPr>
+        <w:pStyle w:val="Normal"/>
+        <w:rPr/>
+      </w:pPr>
+      <w:r>
+        <w:rPr/>
+      </w:r>
+    </w:p>
+    <w:p>
+      <w:pPr>
+        <w:pStyle w:val="Normal"/>
+        <w:rPr/>
+      </w:pPr>
+      <w:r>
+        <w:rPr/>
+      </w:r>
+    </w:p>
+    <w:p>
+      <w:pPr>
+        <w:pStyle w:val="Normal"/>
+        <w:rPr/>
+      </w:pPr>
+      <w:r>
+        <w:rPr/>
+      </w:r>
+    </w:p>
+    <w:p>
+      <w:pPr>
+        <w:pStyle w:val="Normal"/>
+        <w:rPr/>
+      </w:pPr>
+      <w:r>
+        <w:rPr/>
+        <w:t xml:space="preserve">El Objetivo del programa </w:t>
       </w:r>
       <w:r>
         <w:rPr>
@@ -217,35 +205,7 @@
           <w:spacing w:val="0"/>
           <w:sz w:val="21"/>
         </w:rPr>
-        <w:t>(SAST de ahora en adelante) , es permitir que los usuarios reporten directamente sus requerimientos a la mesa de servicio a través de una interfase web, además de permitir a la mesa de servicio y otras áreas administrativas atender y llevar el seguimiento de estos requerimiento</w:t>
-      </w:r>
-      <w:r>
-        <w:rPr>
-          <w:rFonts w:ascii="Helvetica Neue;Helvetica;Arial;sans-serif" w:hAnsi="Helvetica Neue;Helvetica;Arial;sans-serif"/>
-          <w:b w:val="false"/>
-          <w:bCs w:val="false"/>
-          <w:i w:val="false"/>
-          <w:caps w:val="false"/>
-          <w:smallCaps w:val="false"/>
-          <w:color w:val="333333"/>
-          <w:spacing w:val="0"/>
-          <w:sz w:val="21"/>
-        </w:rPr>
-        <w:t>s</w:t>
-      </w:r>
-      <w:r>
-        <w:rPr>
-          <w:rFonts w:ascii="Helvetica Neue;Helvetica;Arial;sans-serif" w:hAnsi="Helvetica Neue;Helvetica;Arial;sans-serif"/>
-          <w:b w:val="false"/>
-          <w:bCs w:val="false"/>
-          <w:i w:val="false"/>
-          <w:caps w:val="false"/>
-          <w:smallCaps w:val="false"/>
-          <w:color w:val="333333"/>
-          <w:spacing w:val="0"/>
-          <w:sz w:val="21"/>
-        </w:rPr>
-        <w:t>, y también de los reportes de incidentes, de las bitácoras de monitoreo de los diferentes sistemas y de los problemas reportados.</w:t>
+        <w:t>(SAST de ahora en adelante) , es permitir que los usuarios reporten directamente sus requerimientos a la mesa de servicio a través de una interfase web, además de permitir a la mesa de servicio y otras áreas administrativas atender y llevar el seguimiento de estos requerimientos, y también de los reportes de incidentes, de las bitácoras de monitoreo de los diferentes sistemas y de los problemas reportados.</w:t>
       </w:r>
     </w:p>
     <w:p>
@@ -439,21 +399,7 @@
           <w:spacing w:val="0"/>
           <w:sz w:val="21"/>
         </w:rPr>
-        <w:t xml:space="preserve">Para ingresar al sistema, debes abrir algún navegador (o browser), puede ser Chrome, FireFox u Opera, se recomienda Chrome. </w:t>
-      </w:r>
-      <w:r>
-        <w:rPr>
-          <w:rFonts w:ascii="Helvetica Neue;Helvetica;Arial;sans-serif" w:hAnsi="Helvetica Neue;Helvetica;Arial;sans-serif"/>
-          <w:b w:val="false"/>
-          <w:bCs w:val="false"/>
-          <w:i w:val="false"/>
-          <w:caps w:val="false"/>
-          <w:smallCaps w:val="false"/>
-          <w:color w:val="333333"/>
-          <w:spacing w:val="0"/>
-          <w:sz w:val="21"/>
-        </w:rPr>
-        <w:t>En caso de no tener ninguno de estos, puedes intentar usar Internet Explorer como última opción.</w:t>
+        <w:t>Para ingresar al sistema, debes abrir algún navegador (o browser), puede ser Chrome, FireFox u Opera, se recomienda Chrome. En caso de no tener ninguno de estos, puedes intentar usar Internet Explorer como última opción.</w:t>
       </w:r>
     </w:p>
     <w:p>
@@ -951,7 +897,43 @@
       </w:pPr>
       <w:r>
         <w:rPr/>
-        <w:t>En el campo de “Usuario” es necesario que tecleen su RFC, en mayúsculas y sin homoclave (solo hasta la fecha de nacimiento, son 10 caracteres).</w:t>
+      </w:r>
+    </w:p>
+    <w:p>
+      <w:pPr>
+        <w:pStyle w:val="Normal"/>
+        <w:rPr/>
+      </w:pPr>
+      <w:r>
+        <w:rPr/>
+      </w:r>
+    </w:p>
+    <w:p>
+      <w:pPr>
+        <w:pStyle w:val="Normal"/>
+        <w:rPr/>
+      </w:pPr>
+      <w:r>
+        <w:rPr/>
+      </w:r>
+    </w:p>
+    <w:p>
+      <w:pPr>
+        <w:pStyle w:val="Normal"/>
+        <w:rPr/>
+      </w:pPr>
+      <w:r>
+        <w:rPr/>
+      </w:r>
+    </w:p>
+    <w:p>
+      <w:pPr>
+        <w:pStyle w:val="Normal"/>
+        <w:rPr/>
+      </w:pPr>
+      <w:r>
+        <w:rPr/>
+        <w:t>En el campo de “Usuario” es necesario que tecleen su RFC, sin homoclave (solo hasta la fecha de nacimiento, son 10 caracteres).</w:t>
       </w:r>
     </w:p>
     <w:p>

</xml_diff>